<commit_message>
Presentaciones R basico modulo 2 y 3
</commit_message>
<xml_diff>
--- a/documentos/S0/00_Introducción_Análisis_de_Datos.docx
+++ b/documentos/S0/00_Introducción_Análisis_de_Datos.docx
@@ -1,6 +1,6 @@
 
 <file path=word/document.xml><?xml version="1.0" encoding="utf-8"?>
-<w:document xmlns:wpc="http://schemas.microsoft.com/office/word/2010/wordprocessingCanvas" xmlns:cx="http://schemas.microsoft.com/office/drawing/2014/chartex" xmlns:cx1="http://schemas.microsoft.com/office/drawing/2015/9/8/chartex" xmlns:cx2="http://schemas.microsoft.com/office/drawing/2015/10/21/chartex" xmlns:cx3="http://schemas.microsoft.com/office/drawing/2016/5/9/chartex" xmlns:cx4="http://schemas.microsoft.com/office/drawing/2016/5/10/chartex" xmlns:cx5="http://schemas.microsoft.com/office/drawing/2016/5/11/chartex" xmlns:cx6="http://schemas.microsoft.com/office/drawing/2016/5/12/chartex" xmlns:cx7="http://schemas.microsoft.com/office/drawing/2016/5/13/chartex" xmlns:cx8="http://schemas.microsoft.com/office/drawing/2016/5/14/chartex" xmlns:mc="http://schemas.openxmlformats.org/markup-compatibility/2006" xmlns:aink="http://schemas.microsoft.com/office/drawing/2016/ink" xmlns:am3d="http://schemas.microsoft.com/office/drawing/2017/model3d" xmlns:o="urn:schemas-microsoft-com:office:office" xmlns:r="http://schemas.openxmlformats.org/officeDocument/2006/relationships" xmlns:m="http://schemas.openxmlformats.org/officeDocument/2006/math" xmlns:v="urn:schemas-microsoft-com:vml" xmlns:wp14="http://schemas.microsoft.com/office/word/2010/wordprocessingDrawing" xmlns:wp="http://schemas.openxmlformats.org/drawingml/2006/wordprocessingDrawing" xmlns:w10="urn:schemas-microsoft-com:office:word" xmlns:w="http://schemas.openxmlformats.org/wordprocessingml/2006/main" xmlns:w14="http://schemas.microsoft.com/office/word/2010/wordml" xmlns:w15="http://schemas.microsoft.com/office/word/2012/wordml" xmlns:w16cid="http://schemas.microsoft.com/office/word/2016/wordml/cid" xmlns:w16se="http://schemas.microsoft.com/office/word/2015/wordml/symex" xmlns:wpg="http://schemas.microsoft.com/office/word/2010/wordprocessingGroup" xmlns:wpi="http://schemas.microsoft.com/office/word/2010/wordprocessingInk" xmlns:wne="http://schemas.microsoft.com/office/word/2006/wordml" xmlns:wps="http://schemas.microsoft.com/office/word/2010/wordprocessingShape" mc:Ignorable="w14 w15 w16se w16cid wp14">
+<w:document xmlns:wpc="http://schemas.microsoft.com/office/word/2010/wordprocessingCanvas" xmlns:cx="http://schemas.microsoft.com/office/drawing/2014/chartex" xmlns:cx1="http://schemas.microsoft.com/office/drawing/2015/9/8/chartex" xmlns:cx2="http://schemas.microsoft.com/office/drawing/2015/10/21/chartex" xmlns:cx3="http://schemas.microsoft.com/office/drawing/2016/5/9/chartex" xmlns:cx4="http://schemas.microsoft.com/office/drawing/2016/5/10/chartex" xmlns:cx5="http://schemas.microsoft.com/office/drawing/2016/5/11/chartex" xmlns:cx6="http://schemas.microsoft.com/office/drawing/2016/5/12/chartex" xmlns:cx7="http://schemas.microsoft.com/office/drawing/2016/5/13/chartex" xmlns:cx8="http://schemas.microsoft.com/office/drawing/2016/5/14/chartex" xmlns:mc="http://schemas.openxmlformats.org/markup-compatibility/2006" xmlns:aink="http://schemas.microsoft.com/office/drawing/2016/ink" xmlns:am3d="http://schemas.microsoft.com/office/drawing/2017/model3d" xmlns:o="urn:schemas-microsoft-com:office:office" xmlns:oel="http://schemas.microsoft.com/office/2019/extlst" xmlns:r="http://schemas.openxmlformats.org/officeDocument/2006/relationships" xmlns:m="http://schemas.openxmlformats.org/officeDocument/2006/math" xmlns:v="urn:schemas-microsoft-com:vml" xmlns:wp14="http://schemas.microsoft.com/office/word/2010/wordprocessingDrawing" xmlns:wp="http://schemas.openxmlformats.org/drawingml/2006/wordprocessingDrawing" xmlns:w10="urn:schemas-microsoft-com:office:word" xmlns:w="http://schemas.openxmlformats.org/wordprocessingml/2006/main" xmlns:w14="http://schemas.microsoft.com/office/word/2010/wordml" xmlns:w15="http://schemas.microsoft.com/office/word/2012/wordml" xmlns:w16cex="http://schemas.microsoft.com/office/word/2018/wordml/cex" xmlns:w16cid="http://schemas.microsoft.com/office/word/2016/wordml/cid" xmlns:w16="http://schemas.microsoft.com/office/word/2018/wordml" xmlns:w16sdtdh="http://schemas.microsoft.com/office/word/2020/wordml/sdtdatahash" xmlns:w16se="http://schemas.microsoft.com/office/word/2015/wordml/symex" xmlns:wpg="http://schemas.microsoft.com/office/word/2010/wordprocessingGroup" xmlns:wpi="http://schemas.microsoft.com/office/word/2010/wordprocessingInk" xmlns:wne="http://schemas.microsoft.com/office/word/2006/wordml" xmlns:wps="http://schemas.microsoft.com/office/word/2010/wordprocessingShape" mc:Ignorable="w14 w15 w16se w16cid w16 w16cex w16sdtdh wp14">
   <w:body>
     <w:p>
       <w:pPr>
@@ -244,7 +244,23 @@
           <w:sz w:val="24"/>
           <w:szCs w:val="24"/>
         </w:rPr>
-        <w:t>Voy a tratar la manera de ir haciendo este documento a manera de guía practica en cada una de las sesiones semanales que podremos ir teniendo.</w:t>
+        <w:t xml:space="preserve">Voy a tratar la manera de ir haciendo este documento a manera de guía </w:t>
+      </w:r>
+      <w:r>
+        <w:rPr>
+          <w:rFonts w:ascii="Arial" w:hAnsi="Arial" w:cs="Arial"/>
+          <w:sz w:val="24"/>
+          <w:szCs w:val="24"/>
+        </w:rPr>
+        <w:t>práctica</w:t>
+      </w:r>
+      <w:r>
+        <w:rPr>
+          <w:rFonts w:ascii="Arial" w:hAnsi="Arial" w:cs="Arial"/>
+          <w:sz w:val="24"/>
+          <w:szCs w:val="24"/>
+        </w:rPr>
+        <w:t xml:space="preserve"> en cada una de las sesiones semanales que podremos ir teniendo.</w:t>
       </w:r>
     </w:p>
     <w:p>
@@ -376,40 +392,104 @@
           <w:sz w:val="24"/>
           <w:szCs w:val="24"/>
         </w:rPr>
-        <w:t>La respuesta inicial es no, nuestro cerebro no es capa</w:t>
-      </w:r>
-      <w:r>
-        <w:rPr>
-          <w:rFonts w:ascii="Arial" w:hAnsi="Arial" w:cs="Arial"/>
-          <w:sz w:val="24"/>
-          <w:szCs w:val="24"/>
-        </w:rPr>
-        <w:t>z</w:t>
-      </w:r>
-      <w:r>
-        <w:rPr>
-          <w:rFonts w:ascii="Arial" w:hAnsi="Arial" w:cs="Arial"/>
-          <w:sz w:val="24"/>
-          <w:szCs w:val="24"/>
-        </w:rPr>
-        <w:t xml:space="preserve"> de procesar identificar o agrupar volúmenes grandes de datos, segmentarlos, calcularlos y buscar fenómenos, patrones o inconsistencias en los mismos.</w:t>
-      </w:r>
-    </w:p>
-    <w:p>
-      <w:pPr>
-        <w:rPr>
-          <w:rFonts w:ascii="Arial" w:hAnsi="Arial" w:cs="Arial"/>
-          <w:sz w:val="24"/>
-          <w:szCs w:val="24"/>
-        </w:rPr>
-      </w:pPr>
-      <w:r>
-        <w:rPr>
-          <w:rFonts w:ascii="Arial" w:hAnsi="Arial" w:cs="Arial"/>
-          <w:sz w:val="24"/>
-          <w:szCs w:val="24"/>
-        </w:rPr>
-        <w:t>Para eso están las maquinas, sin embargo, nosotros podemos indicarles los pasos necesarios para que nos den una respuesta.</w:t>
+        <w:t xml:space="preserve">La respuesta inicial es no, nuestro cerebro no </w:t>
+      </w:r>
+      <w:r>
+        <w:rPr>
+          <w:rFonts w:ascii="Arial" w:hAnsi="Arial" w:cs="Arial"/>
+          <w:sz w:val="24"/>
+          <w:szCs w:val="24"/>
+        </w:rPr>
+        <w:t xml:space="preserve">tiene la capacidad </w:t>
+      </w:r>
+      <w:r>
+        <w:rPr>
+          <w:rFonts w:ascii="Arial" w:hAnsi="Arial" w:cs="Arial"/>
+          <w:sz w:val="24"/>
+          <w:szCs w:val="24"/>
+        </w:rPr>
+        <w:t xml:space="preserve">de procesar identificar o agrupar </w:t>
+      </w:r>
+      <w:r>
+        <w:rPr>
+          <w:rFonts w:ascii="Arial" w:hAnsi="Arial" w:cs="Arial"/>
+          <w:sz w:val="24"/>
+          <w:szCs w:val="24"/>
+        </w:rPr>
+        <w:t xml:space="preserve">grandes </w:t>
+      </w:r>
+      <w:r>
+        <w:rPr>
+          <w:rFonts w:ascii="Arial" w:hAnsi="Arial" w:cs="Arial"/>
+          <w:sz w:val="24"/>
+          <w:szCs w:val="24"/>
+        </w:rPr>
+        <w:t>volúmenes de datos, segmentarlos</w:t>
+      </w:r>
+      <w:r>
+        <w:rPr>
+          <w:rFonts w:ascii="Arial" w:hAnsi="Arial" w:cs="Arial"/>
+          <w:sz w:val="24"/>
+          <w:szCs w:val="24"/>
+        </w:rPr>
+        <w:t>, agruparlos</w:t>
+      </w:r>
+      <w:r>
+        <w:rPr>
+          <w:rFonts w:ascii="Arial" w:hAnsi="Arial" w:cs="Arial"/>
+          <w:sz w:val="24"/>
+          <w:szCs w:val="24"/>
+        </w:rPr>
+        <w:t>, calcularlos y buscar fenómenos, patrones o inconsistencias en los mismos.</w:t>
+      </w:r>
+    </w:p>
+    <w:p>
+      <w:pPr>
+        <w:rPr>
+          <w:rFonts w:ascii="Arial" w:hAnsi="Arial" w:cs="Arial"/>
+          <w:sz w:val="24"/>
+          <w:szCs w:val="24"/>
+        </w:rPr>
+      </w:pPr>
+      <w:r>
+        <w:rPr>
+          <w:rFonts w:ascii="Arial" w:hAnsi="Arial" w:cs="Arial"/>
+          <w:sz w:val="24"/>
+          <w:szCs w:val="24"/>
+        </w:rPr>
+        <w:t xml:space="preserve">Para eso están las maquinas, sin embargo, nosotros </w:t>
+      </w:r>
+      <w:r>
+        <w:rPr>
+          <w:rFonts w:ascii="Arial" w:hAnsi="Arial" w:cs="Arial"/>
+          <w:sz w:val="24"/>
+          <w:szCs w:val="24"/>
+        </w:rPr>
+        <w:t xml:space="preserve">debemos </w:t>
+      </w:r>
+      <w:r>
+        <w:rPr>
+          <w:rFonts w:ascii="Arial" w:hAnsi="Arial" w:cs="Arial"/>
+          <w:sz w:val="24"/>
+          <w:szCs w:val="24"/>
+        </w:rPr>
+        <w:t>indicarles</w:t>
+      </w:r>
+      <w:r>
+        <w:rPr>
+          <w:rFonts w:ascii="Arial" w:hAnsi="Arial" w:cs="Arial"/>
+          <w:sz w:val="24"/>
+          <w:szCs w:val="24"/>
+        </w:rPr>
+        <w:t xml:space="preserve"> (por el momento)</w:t>
+      </w:r>
+      <w:r>
+        <w:rPr>
+          <w:rFonts w:ascii="Arial" w:hAnsi="Arial" w:cs="Arial"/>
+          <w:sz w:val="24"/>
+          <w:szCs w:val="24"/>
+        </w:rPr>
+        <w:t xml:space="preserve"> los pasos necesarios para que nos den una respuesta.</w:t>
       </w:r>
     </w:p>
     <w:p>
@@ -498,24 +578,40 @@
           <w:sz w:val="24"/>
           <w:szCs w:val="24"/>
         </w:rPr>
-        <w:t>la que nosotros esperamos y de eso se crean hipótesis, las cuales pueden ser nulas o alternativas.</w:t>
-      </w:r>
-    </w:p>
-    <w:p>
-      <w:pPr>
-        <w:rPr>
-          <w:rFonts w:ascii="Arial" w:hAnsi="Arial" w:cs="Arial"/>
-          <w:sz w:val="24"/>
-          <w:szCs w:val="24"/>
-        </w:rPr>
-      </w:pPr>
-      <w:r>
-        <w:rPr>
-          <w:rFonts w:ascii="Arial" w:hAnsi="Arial" w:cs="Arial"/>
-          <w:sz w:val="24"/>
-          <w:szCs w:val="24"/>
-        </w:rPr>
-        <w:t xml:space="preserve">Vamos a ir viendo estos conceptos de a poco y la idea medular es comprenderlos de una forma prístina, </w:t>
+        <w:t>la que nosotros esperamos y de eso se crean hipótesis.</w:t>
+      </w:r>
+    </w:p>
+    <w:p>
+      <w:pPr>
+        <w:rPr>
+          <w:rFonts w:ascii="Arial" w:hAnsi="Arial" w:cs="Arial"/>
+          <w:sz w:val="24"/>
+          <w:szCs w:val="24"/>
+        </w:rPr>
+      </w:pPr>
+      <w:r>
+        <w:rPr>
+          <w:rFonts w:ascii="Arial" w:hAnsi="Arial" w:cs="Arial"/>
+          <w:sz w:val="24"/>
+          <w:szCs w:val="24"/>
+        </w:rPr>
+        <w:t xml:space="preserve">Vamos a ir viendo estos conceptos de </w:t>
+      </w:r>
+      <w:r>
+        <w:rPr>
+          <w:rFonts w:ascii="Arial" w:hAnsi="Arial" w:cs="Arial"/>
+          <w:sz w:val="24"/>
+          <w:szCs w:val="24"/>
+        </w:rPr>
+        <w:t xml:space="preserve">forma pausada y clara, </w:t>
+      </w:r>
+      <w:r>
+        <w:rPr>
+          <w:rFonts w:ascii="Arial" w:hAnsi="Arial" w:cs="Arial"/>
+          <w:sz w:val="24"/>
+          <w:szCs w:val="24"/>
+        </w:rPr>
+        <w:t xml:space="preserve">la idea medular es comprenderlos de una forma prístina, </w:t>
       </w:r>
       <w:r>
         <w:rPr>
@@ -554,87 +650,6 @@
       <w:pPr>
         <w:rPr>
           <w:rFonts w:ascii="Arial" w:hAnsi="Arial" w:cs="Arial"/>
-          <w:sz w:val="24"/>
-          <w:szCs w:val="24"/>
-        </w:rPr>
-      </w:pPr>
-      <w:r>
-        <w:rPr>
-          <w:rFonts w:ascii="Arial" w:hAnsi="Arial" w:cs="Arial"/>
-          <w:sz w:val="24"/>
-          <w:szCs w:val="24"/>
-        </w:rPr>
-        <w:t xml:space="preserve">De antemano les pido perdón si este documento se vuelve en algunas palabras redundante o hasta cierto punto aburrido, escribo acorde a lo que en estos momentos estoy pensando, la experiencia me ha llevado a recorrer este camino de ida y vuelta varias veces en estos ya </w:t>
-      </w:r>
-      <w:r>
-        <w:rPr>
-          <w:rFonts w:ascii="Arial" w:hAnsi="Arial" w:cs="Arial"/>
-          <w:sz w:val="24"/>
-          <w:szCs w:val="24"/>
-        </w:rPr>
-        <w:t>más</w:t>
-      </w:r>
-      <w:r>
-        <w:rPr>
-          <w:rFonts w:ascii="Arial" w:hAnsi="Arial" w:cs="Arial"/>
-          <w:sz w:val="24"/>
-          <w:szCs w:val="24"/>
-        </w:rPr>
-        <w:t xml:space="preserve"> de  25 años de trabajar </w:t>
-      </w:r>
-      <w:r>
-        <w:rPr>
-          <w:rFonts w:ascii="Arial" w:hAnsi="Arial" w:cs="Arial"/>
-          <w:sz w:val="24"/>
-          <w:szCs w:val="24"/>
-        </w:rPr>
-        <w:t xml:space="preserve">con datos y aunque </w:t>
-      </w:r>
-      <w:r>
-        <w:rPr>
-          <w:rFonts w:ascii="Arial" w:hAnsi="Arial" w:cs="Arial"/>
-          <w:sz w:val="24"/>
-          <w:szCs w:val="24"/>
-        </w:rPr>
-        <w:t xml:space="preserve">conozco </w:t>
-      </w:r>
-      <w:r>
-        <w:rPr>
-          <w:rFonts w:ascii="Arial" w:hAnsi="Arial" w:cs="Arial"/>
-          <w:sz w:val="24"/>
-          <w:szCs w:val="24"/>
-        </w:rPr>
-        <w:t>las veredas</w:t>
-      </w:r>
-      <w:r>
-        <w:rPr>
-          <w:rFonts w:ascii="Arial" w:hAnsi="Arial" w:cs="Arial"/>
-          <w:sz w:val="24"/>
-          <w:szCs w:val="24"/>
-        </w:rPr>
-        <w:t>,</w:t>
-      </w:r>
-      <w:r>
-        <w:rPr>
-          <w:rFonts w:ascii="Arial" w:hAnsi="Arial" w:cs="Arial"/>
-          <w:sz w:val="24"/>
-          <w:szCs w:val="24"/>
-        </w:rPr>
-        <w:t xml:space="preserve"> los atajos y los pasos difíciles en algún momento me puedo equivocar, por lo que </w:t>
-      </w:r>
-      <w:r>
-        <w:rPr>
-          <w:rFonts w:ascii="Arial" w:hAnsi="Arial" w:cs="Arial"/>
-          <w:sz w:val="24"/>
-          <w:szCs w:val="24"/>
-        </w:rPr>
-        <w:t>a usted que está leyendo estas líneas en estos momentos le pido un poco de comprensión.</w:t>
-      </w:r>
-    </w:p>
-    <w:p>
-      <w:pPr>
-        <w:rPr>
-          <w:rFonts w:ascii="Arial" w:hAnsi="Arial" w:cs="Arial"/>
           <w:b/>
           <w:sz w:val="24"/>
           <w:szCs w:val="24"/>
@@ -664,15 +679,55 @@
           <w:sz w:val="24"/>
           <w:szCs w:val="24"/>
         </w:rPr>
-        <w:t>En el año 2011 estaba preparando a un grupo de analistas de una importante corporación</w:t>
-      </w:r>
-      <w:r>
-        <w:rPr>
-          <w:rFonts w:ascii="Arial" w:hAnsi="Arial" w:cs="Arial"/>
-          <w:sz w:val="24"/>
-          <w:szCs w:val="24"/>
-        </w:rPr>
-        <w:t xml:space="preserve"> que en ese entonces dentro de sus datos contaba con 320 empresas registradas </w:t>
+        <w:t>En el año 2011</w:t>
+      </w:r>
+      <w:r>
+        <w:rPr>
+          <w:rFonts w:ascii="Arial" w:hAnsi="Arial" w:cs="Arial"/>
+          <w:sz w:val="24"/>
+          <w:szCs w:val="24"/>
+        </w:rPr>
+        <w:t xml:space="preserve">, me encontraba </w:t>
+      </w:r>
+      <w:r>
+        <w:rPr>
+          <w:rFonts w:ascii="Arial" w:hAnsi="Arial" w:cs="Arial"/>
+          <w:sz w:val="24"/>
+          <w:szCs w:val="24"/>
+        </w:rPr>
+        <w:t>preparando a un grupo de analistas</w:t>
+      </w:r>
+      <w:r>
+        <w:rPr>
+          <w:rFonts w:ascii="Arial" w:hAnsi="Arial" w:cs="Arial"/>
+          <w:sz w:val="24"/>
+          <w:szCs w:val="24"/>
+        </w:rPr>
+        <w:t xml:space="preserve"> lideres de proyecto</w:t>
+      </w:r>
+      <w:r>
+        <w:rPr>
+          <w:rFonts w:ascii="Arial" w:hAnsi="Arial" w:cs="Arial"/>
+          <w:sz w:val="24"/>
+          <w:szCs w:val="24"/>
+        </w:rPr>
+        <w:t xml:space="preserve"> de una importante corporación</w:t>
+      </w:r>
+      <w:r>
+        <w:rPr>
+          <w:rFonts w:ascii="Arial" w:hAnsi="Arial" w:cs="Arial"/>
+          <w:sz w:val="24"/>
+          <w:szCs w:val="24"/>
+        </w:rPr>
+        <w:t xml:space="preserve">, </w:t>
+      </w:r>
+      <w:r>
+        <w:rPr>
+          <w:rFonts w:ascii="Arial" w:hAnsi="Arial" w:cs="Arial"/>
+          <w:sz w:val="24"/>
+          <w:szCs w:val="24"/>
+        </w:rPr>
+        <w:t xml:space="preserve">en ese entonces contaba con 320 empresas registradas </w:t>
       </w:r>
       <w:r>
         <w:rPr>
@@ -705,15 +760,15 @@
           <w:sz w:val="24"/>
           <w:szCs w:val="24"/>
         </w:rPr>
-        <w:t xml:space="preserve">En esa ocasión me toco dar una </w:t>
-      </w:r>
-      <w:r>
-        <w:rPr>
-          <w:rFonts w:ascii="Arial" w:hAnsi="Arial" w:cs="Arial"/>
-          <w:sz w:val="24"/>
-          <w:szCs w:val="24"/>
-        </w:rPr>
-        <w:t xml:space="preserve">introducción de la metodología de Kimball </w:t>
+        <w:t xml:space="preserve">En ese tiempo estaba en la introducción </w:t>
+      </w:r>
+      <w:r>
+        <w:rPr>
+          <w:rFonts w:ascii="Arial" w:hAnsi="Arial" w:cs="Arial"/>
+          <w:sz w:val="24"/>
+          <w:szCs w:val="24"/>
+        </w:rPr>
+        <w:t xml:space="preserve">de la metodología de Kimball </w:t>
       </w:r>
       <w:r>
         <w:rPr>
@@ -737,35 +792,47 @@
           <w:sz w:val="24"/>
           <w:szCs w:val="24"/>
         </w:rPr>
-        <w:t xml:space="preserve">, (esto es parte de lo que en su momento era el </w:t>
-      </w:r>
-      <w:proofErr w:type="gramStart"/>
-      <w:r>
-        <w:rPr>
-          <w:rFonts w:ascii="Arial" w:hAnsi="Arial" w:cs="Arial"/>
-          <w:sz w:val="24"/>
-          <w:szCs w:val="24"/>
-        </w:rPr>
-        <w:t xml:space="preserve">Business </w:t>
-      </w:r>
-      <w:proofErr w:type="spellStart"/>
-      <w:r>
-        <w:rPr>
-          <w:rFonts w:ascii="Arial" w:hAnsi="Arial" w:cs="Arial"/>
-          <w:sz w:val="24"/>
-          <w:szCs w:val="24"/>
-        </w:rPr>
-        <w:t>Intelligence</w:t>
-      </w:r>
-      <w:proofErr w:type="spellEnd"/>
-      <w:proofErr w:type="gramEnd"/>
-      <w:r>
-        <w:rPr>
-          <w:rFonts w:ascii="Arial" w:hAnsi="Arial" w:cs="Arial"/>
-          <w:sz w:val="24"/>
-          <w:szCs w:val="24"/>
-        </w:rPr>
-        <w:t xml:space="preserve"> el cual no vamos a abordar), tenía allí alrededor de un mes y en la primera reunión les consulte con respecto a su tiempo </w:t>
+        <w:t>, (esto es parte de lo que en su momento era el Business Intelligence</w:t>
+      </w:r>
+      <w:r>
+        <w:rPr>
+          <w:rFonts w:ascii="Arial" w:hAnsi="Arial" w:cs="Arial"/>
+          <w:sz w:val="24"/>
+          <w:szCs w:val="24"/>
+        </w:rPr>
+        <w:t xml:space="preserve"> el cual no vamos a abordar), </w:t>
+      </w:r>
+      <w:r>
+        <w:rPr>
+          <w:rFonts w:ascii="Arial" w:hAnsi="Arial" w:cs="Arial"/>
+          <w:sz w:val="24"/>
+          <w:szCs w:val="24"/>
+        </w:rPr>
+        <w:t xml:space="preserve">como consultor ya tenía alrededor de </w:t>
+      </w:r>
+      <w:r>
+        <w:rPr>
+          <w:rFonts w:ascii="Arial" w:hAnsi="Arial" w:cs="Arial"/>
+          <w:sz w:val="24"/>
+          <w:szCs w:val="24"/>
+        </w:rPr>
+        <w:t xml:space="preserve">un mes </w:t>
+      </w:r>
+      <w:r>
+        <w:rPr>
+          <w:rFonts w:ascii="Arial" w:hAnsi="Arial" w:cs="Arial"/>
+          <w:sz w:val="24"/>
+          <w:szCs w:val="24"/>
+        </w:rPr>
+        <w:t xml:space="preserve">en las instalaciones centrales, </w:t>
+      </w:r>
+      <w:r>
+        <w:rPr>
+          <w:rFonts w:ascii="Arial" w:hAnsi="Arial" w:cs="Arial"/>
+          <w:sz w:val="24"/>
+          <w:szCs w:val="24"/>
+        </w:rPr>
+        <w:t xml:space="preserve">en la primera reunión les consulte con respecto a su tiempo </w:t>
       </w:r>
       <w:r>
         <w:rPr>
@@ -781,24 +848,72 @@
           <w:sz w:val="24"/>
           <w:szCs w:val="24"/>
         </w:rPr>
-        <w:t>en el trabajo, el cual variaba entre 8 y 15 años.</w:t>
-      </w:r>
-    </w:p>
-    <w:p>
-      <w:pPr>
-        <w:rPr>
-          <w:rFonts w:ascii="Arial" w:hAnsi="Arial" w:cs="Arial"/>
-          <w:sz w:val="24"/>
-          <w:szCs w:val="24"/>
-        </w:rPr>
-      </w:pPr>
-      <w:r>
-        <w:rPr>
-          <w:rFonts w:ascii="Arial" w:hAnsi="Arial" w:cs="Arial"/>
-          <w:sz w:val="24"/>
-          <w:szCs w:val="24"/>
-        </w:rPr>
-        <w:t>El porque de esta pequeña historia seria para resumir la pregunta inicial, todos a los que les estaba dando la capacitación me indicaron que eran analistas senior en información.</w:t>
+        <w:t>en el trabajo</w:t>
+      </w:r>
+      <w:r>
+        <w:rPr>
+          <w:rFonts w:ascii="Arial" w:hAnsi="Arial" w:cs="Arial"/>
+          <w:sz w:val="24"/>
+          <w:szCs w:val="24"/>
+        </w:rPr>
+        <w:t xml:space="preserve"> que desempeñaban</w:t>
+      </w:r>
+      <w:r>
+        <w:rPr>
+          <w:rFonts w:ascii="Arial" w:hAnsi="Arial" w:cs="Arial"/>
+          <w:sz w:val="24"/>
+          <w:szCs w:val="24"/>
+        </w:rPr>
+        <w:t>, el cual variaba entre 8 y 15 años.</w:t>
+      </w:r>
+    </w:p>
+    <w:p>
+      <w:pPr>
+        <w:rPr>
+          <w:rFonts w:ascii="Arial" w:hAnsi="Arial" w:cs="Arial"/>
+          <w:sz w:val="24"/>
+          <w:szCs w:val="24"/>
+        </w:rPr>
+      </w:pPr>
+      <w:r>
+        <w:rPr>
+          <w:rFonts w:ascii="Arial" w:hAnsi="Arial" w:cs="Arial"/>
+          <w:sz w:val="24"/>
+          <w:szCs w:val="24"/>
+        </w:rPr>
+        <w:t xml:space="preserve">El </w:t>
+      </w:r>
+      <w:r>
+        <w:rPr>
+          <w:rFonts w:ascii="Arial" w:hAnsi="Arial" w:cs="Arial"/>
+          <w:sz w:val="24"/>
+          <w:szCs w:val="24"/>
+        </w:rPr>
+        <w:t>porqué</w:t>
+      </w:r>
+      <w:r>
+        <w:rPr>
+          <w:rFonts w:ascii="Arial" w:hAnsi="Arial" w:cs="Arial"/>
+          <w:sz w:val="24"/>
+          <w:szCs w:val="24"/>
+        </w:rPr>
+        <w:t xml:space="preserve"> de esta pequeña historia seria para resumir la pregunta inicial, todos </w:t>
+      </w:r>
+      <w:r>
+        <w:rPr>
+          <w:rFonts w:ascii="Arial" w:hAnsi="Arial" w:cs="Arial"/>
+          <w:sz w:val="24"/>
+          <w:szCs w:val="24"/>
+        </w:rPr>
+        <w:t xml:space="preserve">en la capacitación indicaron </w:t>
+      </w:r>
+      <w:r>
+        <w:rPr>
+          <w:rFonts w:ascii="Arial" w:hAnsi="Arial" w:cs="Arial"/>
+          <w:sz w:val="24"/>
+          <w:szCs w:val="24"/>
+        </w:rPr>
+        <w:t>que eran analistas senior en información.</w:t>
       </w:r>
     </w:p>
     <w:p>
@@ -832,7 +947,144 @@
           <w:sz w:val="24"/>
           <w:szCs w:val="24"/>
         </w:rPr>
-        <w:t>¿Como se llama el objeto que el dueño de la empresa tiene colgado en todas las puertas de la corporación y para qué sirve?</w:t>
+        <w:t xml:space="preserve">¿Como se llama el objeto que el dueño de la empresa tiene colgado en todas las puertas </w:t>
+      </w:r>
+      <w:r>
+        <w:rPr>
+          <w:rFonts w:ascii="Arial" w:hAnsi="Arial" w:cs="Arial"/>
+          <w:sz w:val="24"/>
+          <w:szCs w:val="24"/>
+        </w:rPr>
+        <w:t xml:space="preserve">de las entradas de los edificios (son 4 edificios apuntando a los puntos cardinales respectivamente) </w:t>
+      </w:r>
+      <w:r>
+        <w:rPr>
+          <w:rFonts w:ascii="Arial" w:hAnsi="Arial" w:cs="Arial"/>
+          <w:sz w:val="24"/>
+          <w:szCs w:val="24"/>
+        </w:rPr>
+        <w:t>de la corporación y para qué sirve</w:t>
+      </w:r>
+      <w:r>
+        <w:rPr>
+          <w:rFonts w:ascii="Arial" w:hAnsi="Arial" w:cs="Arial"/>
+          <w:sz w:val="24"/>
+          <w:szCs w:val="24"/>
+        </w:rPr>
+        <w:t xml:space="preserve"> o que fin tienen</w:t>
+      </w:r>
+      <w:r>
+        <w:rPr>
+          <w:rFonts w:ascii="Arial" w:hAnsi="Arial" w:cs="Arial"/>
+          <w:sz w:val="24"/>
+          <w:szCs w:val="24"/>
+        </w:rPr>
+        <w:t>?</w:t>
+      </w:r>
+    </w:p>
+    <w:p>
+      <w:pPr>
+        <w:rPr>
+          <w:rFonts w:ascii="Arial" w:hAnsi="Arial" w:cs="Arial"/>
+          <w:sz w:val="24"/>
+          <w:szCs w:val="24"/>
+        </w:rPr>
+      </w:pPr>
+      <w:r>
+        <w:rPr>
+          <w:rFonts w:ascii="Arial" w:hAnsi="Arial" w:cs="Arial"/>
+          <w:sz w:val="24"/>
+          <w:szCs w:val="24"/>
+        </w:rPr>
+        <w:t xml:space="preserve">Claro en el tiempo que estuve previamente ya había investigado, la corporación pertenece a una familia judía </w:t>
+      </w:r>
+      <w:r>
+        <w:rPr>
+          <w:rFonts w:ascii="Arial" w:hAnsi="Arial" w:cs="Arial"/>
+          <w:sz w:val="24"/>
+          <w:szCs w:val="24"/>
+        </w:rPr>
+        <w:t xml:space="preserve">y los objetos que estaban puestos en los marcos de todas las puertas de la corporación eran unos </w:t>
+      </w:r>
+      <w:r>
+        <w:rPr>
+          <w:rFonts w:ascii="Arial" w:hAnsi="Arial" w:cs="Arial"/>
+          <w:sz w:val="24"/>
+          <w:szCs w:val="24"/>
+        </w:rPr>
+        <w:t>MEZUZA, que</w:t>
+      </w:r>
+      <w:r>
+        <w:rPr>
+          <w:rFonts w:ascii="Arial" w:hAnsi="Arial" w:cs="Arial"/>
+          <w:sz w:val="24"/>
+          <w:szCs w:val="24"/>
+        </w:rPr>
+        <w:t xml:space="preserve"> en hebreo significa </w:t>
+      </w:r>
+      <w:r>
+        <w:rPr>
+          <w:rFonts w:ascii="Arial" w:hAnsi="Arial" w:cs="Arial"/>
+          <w:sz w:val="24"/>
+          <w:szCs w:val="24"/>
+        </w:rPr>
+        <w:t>“</w:t>
+      </w:r>
+      <w:r>
+        <w:rPr>
+          <w:rFonts w:ascii="Arial" w:hAnsi="Arial" w:cs="Arial"/>
+          <w:sz w:val="24"/>
+          <w:szCs w:val="24"/>
+        </w:rPr>
+        <w:t>jamba de puerta</w:t>
+      </w:r>
+      <w:r>
+        <w:rPr>
+          <w:rFonts w:ascii="Arial" w:hAnsi="Arial" w:cs="Arial"/>
+          <w:sz w:val="24"/>
+          <w:szCs w:val="24"/>
+        </w:rPr>
+        <w:t>”</w:t>
+      </w:r>
+      <w:r>
+        <w:rPr>
+          <w:rFonts w:ascii="Arial" w:hAnsi="Arial" w:cs="Arial"/>
+          <w:sz w:val="24"/>
+          <w:szCs w:val="24"/>
+        </w:rPr>
+        <w:t xml:space="preserve"> y que contiene un pergamino que tiene escrito dos versículos </w:t>
+      </w:r>
+      <w:r>
+        <w:rPr>
+          <w:rFonts w:ascii="Arial" w:hAnsi="Arial" w:cs="Arial"/>
+          <w:sz w:val="24"/>
+          <w:szCs w:val="24"/>
+        </w:rPr>
+        <w:t xml:space="preserve">de la </w:t>
+      </w:r>
+      <w:r>
+        <w:rPr>
+          <w:rFonts w:ascii="Arial" w:hAnsi="Arial" w:cs="Arial"/>
+          <w:sz w:val="24"/>
+          <w:szCs w:val="24"/>
+        </w:rPr>
+        <w:t>T</w:t>
+      </w:r>
+      <w:r>
+        <w:rPr>
+          <w:rFonts w:ascii="Arial" w:hAnsi="Arial" w:cs="Arial"/>
+          <w:sz w:val="24"/>
+          <w:szCs w:val="24"/>
+        </w:rPr>
+        <w:t>ora</w:t>
+      </w:r>
+      <w:r>
+        <w:rPr>
+          <w:rFonts w:ascii="Arial" w:hAnsi="Arial" w:cs="Arial"/>
+          <w:sz w:val="24"/>
+          <w:szCs w:val="24"/>
+        </w:rPr>
+        <w:t>. El cual esta albergado en una caja y adherido al marco derecho de las puertas con una leve inclinación y casi a la altura del hombro de un hombre promedio.</w:t>
       </w:r>
     </w:p>
     <w:p>
@@ -850,112 +1102,31 @@
           <w:szCs w:val="24"/>
         </w:rPr>
         <w:lastRenderedPageBreak/>
-        <w:t xml:space="preserve">Claro en el tiempo que estuve previamente ya había investigado, la corporación pertenece a una familia judía </w:t>
-      </w:r>
-      <w:r>
-        <w:rPr>
-          <w:rFonts w:ascii="Arial" w:hAnsi="Arial" w:cs="Arial"/>
-          <w:sz w:val="24"/>
-          <w:szCs w:val="24"/>
-        </w:rPr>
-        <w:t xml:space="preserve">y los objetos que estaban puestos en los marcos de todas las puertas de la corporación eran unos </w:t>
-      </w:r>
-      <w:r>
-        <w:rPr>
-          <w:rFonts w:ascii="Arial" w:hAnsi="Arial" w:cs="Arial"/>
-          <w:sz w:val="24"/>
-          <w:szCs w:val="24"/>
-        </w:rPr>
-        <w:t>MEZUZA, que</w:t>
-      </w:r>
-      <w:r>
-        <w:rPr>
-          <w:rFonts w:ascii="Arial" w:hAnsi="Arial" w:cs="Arial"/>
-          <w:sz w:val="24"/>
-          <w:szCs w:val="24"/>
-        </w:rPr>
-        <w:t xml:space="preserve"> en hebreo significa </w:t>
-      </w:r>
-      <w:r>
-        <w:rPr>
-          <w:rFonts w:ascii="Arial" w:hAnsi="Arial" w:cs="Arial"/>
-          <w:sz w:val="24"/>
-          <w:szCs w:val="24"/>
-        </w:rPr>
-        <w:t>“</w:t>
-      </w:r>
-      <w:r>
-        <w:rPr>
-          <w:rFonts w:ascii="Arial" w:hAnsi="Arial" w:cs="Arial"/>
-          <w:sz w:val="24"/>
-          <w:szCs w:val="24"/>
-        </w:rPr>
-        <w:t>jamba de puerta</w:t>
-      </w:r>
-      <w:r>
-        <w:rPr>
-          <w:rFonts w:ascii="Arial" w:hAnsi="Arial" w:cs="Arial"/>
-          <w:sz w:val="24"/>
-          <w:szCs w:val="24"/>
-        </w:rPr>
-        <w:t>”</w:t>
-      </w:r>
-      <w:r>
-        <w:rPr>
-          <w:rFonts w:ascii="Arial" w:hAnsi="Arial" w:cs="Arial"/>
-          <w:sz w:val="24"/>
-          <w:szCs w:val="24"/>
-        </w:rPr>
-        <w:t xml:space="preserve"> y que contiene un pergamino que tiene escrito dos versículos </w:t>
-      </w:r>
-      <w:r>
-        <w:rPr>
-          <w:rFonts w:ascii="Arial" w:hAnsi="Arial" w:cs="Arial"/>
-          <w:sz w:val="24"/>
-          <w:szCs w:val="24"/>
-        </w:rPr>
-        <w:t xml:space="preserve">de la </w:t>
-      </w:r>
-      <w:r>
-        <w:rPr>
-          <w:rFonts w:ascii="Arial" w:hAnsi="Arial" w:cs="Arial"/>
-          <w:sz w:val="24"/>
-          <w:szCs w:val="24"/>
-        </w:rPr>
-        <w:t>T</w:t>
-      </w:r>
-      <w:r>
-        <w:rPr>
-          <w:rFonts w:ascii="Arial" w:hAnsi="Arial" w:cs="Arial"/>
-          <w:sz w:val="24"/>
-          <w:szCs w:val="24"/>
-        </w:rPr>
-        <w:t>ora</w:t>
-      </w:r>
-      <w:r>
-        <w:rPr>
-          <w:rFonts w:ascii="Arial" w:hAnsi="Arial" w:cs="Arial"/>
-          <w:sz w:val="24"/>
-          <w:szCs w:val="24"/>
-        </w:rPr>
-        <w:t>. El cual esta albergado en una caja y adherido al marco derecho de las puertas con una leve inclinación y casi a la altura del hombro de un hombre promedio.</w:t>
-      </w:r>
-    </w:p>
-    <w:p>
-      <w:pPr>
-        <w:rPr>
-          <w:rFonts w:ascii="Arial" w:hAnsi="Arial" w:cs="Arial"/>
-          <w:sz w:val="24"/>
-          <w:szCs w:val="24"/>
-        </w:rPr>
-      </w:pPr>
-      <w:r>
-        <w:rPr>
-          <w:rFonts w:ascii="Arial" w:hAnsi="Arial" w:cs="Arial"/>
-          <w:sz w:val="24"/>
-          <w:szCs w:val="24"/>
-        </w:rPr>
-        <w:t>Ellos estando entre 8 y 15 años en esa empresa, nunca se les ocurrió preguntar o intentar saber que era esa cosa extraña en forma de bala de plata y oro (el dueño era bastante excéntrico y con mucho dinero) que estaba posicionado en la entrada de los 4 edificios principales en el cual pasaban todos los días.</w:t>
+        <w:t xml:space="preserve">Ellos estando entre 8 y 15 años en esa empresa, nunca se les ocurrió preguntar o intentar saber que era esa cosa extraña en forma de bala de plata y oro (el dueño era bastante excéntrico y con mucho </w:t>
+      </w:r>
+      <w:r>
+        <w:rPr>
+          <w:rFonts w:ascii="Arial" w:hAnsi="Arial" w:cs="Arial"/>
+          <w:sz w:val="24"/>
+          <w:szCs w:val="24"/>
+        </w:rPr>
+        <w:t>capital</w:t>
+      </w:r>
+      <w:r>
+        <w:rPr>
+          <w:rFonts w:ascii="Arial" w:hAnsi="Arial" w:cs="Arial"/>
+          <w:sz w:val="24"/>
+          <w:szCs w:val="24"/>
+        </w:rPr>
+        <w:t>) que estaba posicionado en la entrada de los 4 edificios principales en el cual pasaban todos los días</w:t>
+      </w:r>
+      <w:r>
+        <w:rPr>
+          <w:rFonts w:ascii="Arial" w:hAnsi="Arial" w:cs="Arial"/>
+          <w:sz w:val="24"/>
+          <w:szCs w:val="24"/>
+        </w:rPr>
+        <w:t>, además claro de los muchos símbolos hebreos en el piso y los adornos interiores.</w:t>
       </w:r>
     </w:p>
     <w:p>
@@ -1057,7 +1228,7 @@
           <w:sz w:val="24"/>
           <w:szCs w:val="24"/>
         </w:rPr>
-        <w:t>Como lo vamos a lograr nosotros, con pequeños ejercicios y práctica, todos comenzaremos en nivel cero y de allí ir partiendo a un ritmo suave, para ir entendiendo la base del análisis de datos.</w:t>
+        <w:t>Como lo vamos a lograr nosotros, con pequeños ejercicios y práctica, todos comenzaremos en nivel cero y de allí ir partiendo a un ritmo suave, para ir entendiendo la base.</w:t>
       </w:r>
     </w:p>
     <w:p>
@@ -1221,7 +1392,7 @@
           <w:sz w:val="24"/>
           <w:szCs w:val="24"/>
         </w:rPr>
-        <w:t>Claro al ser un lugar en muchos casos compartidos si somos mas observadores podremos definir si el mismo pertenece a un solo sexo o es compartido con alguien del sexo distinto.</w:t>
+        <w:t>Claro al ser un lugar en muchos casos compartidos si somos observadores podremos definir si el mismo pertenece a un solo sexo o es compartido con alguien del sexo distinto.</w:t>
       </w:r>
     </w:p>
     <w:p>
@@ -1272,59 +1443,75 @@
           <w:sz w:val="24"/>
           <w:szCs w:val="24"/>
         </w:rPr>
+        <w:t>Independientemente si lo comparte o no sabremos si la persona es organizada o no.</w:t>
+      </w:r>
+    </w:p>
+    <w:p>
+      <w:pPr>
+        <w:rPr>
+          <w:rFonts w:ascii="Arial" w:hAnsi="Arial" w:cs="Arial"/>
+          <w:sz w:val="24"/>
+          <w:szCs w:val="24"/>
+        </w:rPr>
+      </w:pPr>
+      <w:r>
+        <w:rPr>
+          <w:rFonts w:ascii="Arial" w:hAnsi="Arial" w:cs="Arial"/>
+          <w:sz w:val="24"/>
+          <w:szCs w:val="24"/>
+        </w:rPr>
+        <w:t>Tercera Pregunta:</w:t>
+      </w:r>
+    </w:p>
+    <w:p>
+      <w:pPr>
+        <w:rPr>
+          <w:rFonts w:ascii="Arial" w:hAnsi="Arial" w:cs="Arial"/>
+          <w:sz w:val="24"/>
+          <w:szCs w:val="24"/>
+        </w:rPr>
+      </w:pPr>
+      <w:r>
+        <w:rPr>
+          <w:rFonts w:ascii="Arial" w:hAnsi="Arial" w:cs="Arial"/>
+          <w:sz w:val="24"/>
+          <w:szCs w:val="24"/>
+        </w:rPr>
+        <w:t>¿Puede definir una personalidad?</w:t>
+      </w:r>
+    </w:p>
+    <w:p>
+      <w:pPr>
+        <w:rPr>
+          <w:rFonts w:ascii="Arial" w:hAnsi="Arial" w:cs="Arial"/>
+          <w:sz w:val="24"/>
+          <w:szCs w:val="24"/>
+        </w:rPr>
+      </w:pPr>
+      <w:r>
+        <w:rPr>
+          <w:rFonts w:ascii="Arial" w:hAnsi="Arial" w:cs="Arial"/>
+          <w:sz w:val="24"/>
+          <w:szCs w:val="24"/>
+        </w:rPr>
         <w:lastRenderedPageBreak/>
-        <w:t>Independientemente si lo comparte o no sabremos si la persona es organizada o no.</w:t>
-      </w:r>
-    </w:p>
-    <w:p>
-      <w:pPr>
-        <w:rPr>
-          <w:rFonts w:ascii="Arial" w:hAnsi="Arial" w:cs="Arial"/>
-          <w:sz w:val="24"/>
-          <w:szCs w:val="24"/>
-        </w:rPr>
-      </w:pPr>
-      <w:r>
-        <w:rPr>
-          <w:rFonts w:ascii="Arial" w:hAnsi="Arial" w:cs="Arial"/>
-          <w:sz w:val="24"/>
-          <w:szCs w:val="24"/>
-        </w:rPr>
-        <w:t>Tercera Pregunta:</w:t>
-      </w:r>
-    </w:p>
-    <w:p>
-      <w:pPr>
-        <w:rPr>
-          <w:rFonts w:ascii="Arial" w:hAnsi="Arial" w:cs="Arial"/>
-          <w:sz w:val="24"/>
-          <w:szCs w:val="24"/>
-        </w:rPr>
-      </w:pPr>
-      <w:r>
-        <w:rPr>
-          <w:rFonts w:ascii="Arial" w:hAnsi="Arial" w:cs="Arial"/>
-          <w:sz w:val="24"/>
-          <w:szCs w:val="24"/>
-        </w:rPr>
-        <w:t>¿Puede definir una personalidad?</w:t>
-      </w:r>
-    </w:p>
-    <w:p>
-      <w:pPr>
-        <w:rPr>
-          <w:rFonts w:ascii="Arial" w:hAnsi="Arial" w:cs="Arial"/>
-          <w:sz w:val="24"/>
-          <w:szCs w:val="24"/>
-        </w:rPr>
-      </w:pPr>
-      <w:r>
-        <w:rPr>
-          <w:rFonts w:ascii="Arial" w:hAnsi="Arial" w:cs="Arial"/>
-          <w:sz w:val="24"/>
-          <w:szCs w:val="24"/>
-        </w:rPr>
-        <w:t>Recordemos que son 5 segundos de observación y la idea es adquirir el habito junto con las técnicas.</w:t>
+        <w:t xml:space="preserve">Recordemos que son 5 segundos de observación y la idea es adquirir el </w:t>
+      </w:r>
+      <w:r>
+        <w:rPr>
+          <w:rFonts w:ascii="Arial" w:hAnsi="Arial" w:cs="Arial"/>
+          <w:sz w:val="24"/>
+          <w:szCs w:val="24"/>
+        </w:rPr>
+        <w:t>conocimiento</w:t>
+      </w:r>
+      <w:r>
+        <w:rPr>
+          <w:rFonts w:ascii="Arial" w:hAnsi="Arial" w:cs="Arial"/>
+          <w:sz w:val="24"/>
+          <w:szCs w:val="24"/>
+        </w:rPr>
+        <w:t xml:space="preserve"> junto con las técnicas.</w:t>
       </w:r>
     </w:p>
     <w:p>
@@ -1385,7 +1572,23 @@
           <w:sz w:val="24"/>
           <w:szCs w:val="24"/>
         </w:rPr>
-        <w:t>Tal como comentamos en algunos párrafos anteriores el ser humano es extremadamente malo para analizar grandes volúmenes de datos, vamos a utilizar las maquinas y con ellas lenguajes diseñados para esta tarea.</w:t>
+        <w:t xml:space="preserve">Tal como comentamos en algunos párrafos anteriores el ser humano es extremadamente malo para analizar grandes volúmenes de datos, vamos a utilizar las </w:t>
+      </w:r>
+      <w:r>
+        <w:rPr>
+          <w:rFonts w:ascii="Arial" w:hAnsi="Arial" w:cs="Arial"/>
+          <w:sz w:val="24"/>
+          <w:szCs w:val="24"/>
+        </w:rPr>
+        <w:t>máquinas</w:t>
+      </w:r>
+      <w:r>
+        <w:rPr>
+          <w:rFonts w:ascii="Arial" w:hAnsi="Arial" w:cs="Arial"/>
+          <w:sz w:val="24"/>
+          <w:szCs w:val="24"/>
+        </w:rPr>
+        <w:t xml:space="preserve"> y con ellas lenguajes diseñados para esta tarea.</w:t>
       </w:r>
     </w:p>
     <w:p>
@@ -1484,23 +1687,13 @@
           <w:szCs w:val="24"/>
         </w:rPr>
       </w:pPr>
-      <w:proofErr w:type="spellStart"/>
-      <w:r>
-        <w:rPr>
-          <w:rFonts w:ascii="Arial" w:hAnsi="Arial" w:cs="Arial"/>
-          <w:sz w:val="24"/>
-          <w:szCs w:val="24"/>
-        </w:rPr>
-        <w:t>RStudio</w:t>
-      </w:r>
-      <w:proofErr w:type="spellEnd"/>
-      <w:r>
-        <w:rPr>
-          <w:rFonts w:ascii="Arial" w:hAnsi="Arial" w:cs="Arial"/>
-          <w:sz w:val="24"/>
-          <w:szCs w:val="24"/>
-        </w:rPr>
-        <w:t xml:space="preserve">: </w:t>
+      <w:r>
+        <w:rPr>
+          <w:rFonts w:ascii="Arial" w:hAnsi="Arial" w:cs="Arial"/>
+          <w:sz w:val="24"/>
+          <w:szCs w:val="24"/>
+        </w:rPr>
+        <w:t xml:space="preserve">RStudio: </w:t>
       </w:r>
       <w:hyperlink r:id="rId5" w:history="1">
         <w:r>
@@ -1710,25 +1903,7 @@
           <w:sz w:val="24"/>
           <w:szCs w:val="24"/>
         </w:rPr>
-        <w:t xml:space="preserve">Primero vamos a escoger la herramienta para el desarrollo de nuestro curso, en este caso será R y </w:t>
-      </w:r>
-      <w:proofErr w:type="spellStart"/>
-      <w:r>
-        <w:rPr>
-          <w:rFonts w:ascii="Arial" w:hAnsi="Arial" w:cs="Arial"/>
-          <w:sz w:val="24"/>
-          <w:szCs w:val="24"/>
-        </w:rPr>
-        <w:t>RStudio</w:t>
-      </w:r>
-      <w:proofErr w:type="spellEnd"/>
-      <w:r>
-        <w:rPr>
-          <w:rFonts w:ascii="Arial" w:hAnsi="Arial" w:cs="Arial"/>
-          <w:sz w:val="24"/>
-          <w:szCs w:val="24"/>
-        </w:rPr>
-        <w:t xml:space="preserve"> y aunque tengo una certificación de hace un par de años en un </w:t>
+        <w:t xml:space="preserve">Primero vamos a escoger la herramienta para el desarrollo de nuestro curso, en este caso será R y RStudio y aunque tengo una certificación de hace un par de años en un </w:t>
       </w:r>
       <w:r>
         <w:rPr>
@@ -1738,23 +1913,13 @@
         </w:rPr>
         <w:t>“</w:t>
       </w:r>
-      <w:proofErr w:type="gramStart"/>
-      <w:r>
-        <w:rPr>
-          <w:rFonts w:ascii="Arial" w:hAnsi="Arial" w:cs="Arial"/>
-          <w:sz w:val="24"/>
-          <w:szCs w:val="24"/>
-        </w:rPr>
-        <w:t>Master</w:t>
-      </w:r>
-      <w:proofErr w:type="gramEnd"/>
-      <w:r>
-        <w:rPr>
-          <w:rFonts w:ascii="Arial" w:hAnsi="Arial" w:cs="Arial"/>
-          <w:sz w:val="24"/>
-          <w:szCs w:val="24"/>
-        </w:rPr>
-        <w:t xml:space="preserve"> en Python</w:t>
+      <w:r>
+        <w:rPr>
+          <w:rFonts w:ascii="Arial" w:hAnsi="Arial" w:cs="Arial"/>
+          <w:sz w:val="24"/>
+          <w:szCs w:val="24"/>
+        </w:rPr>
+        <w:t>Master en Python</w:t>
       </w:r>
       <w:r>
         <w:rPr>
@@ -1770,92 +1935,127 @@
           <w:sz w:val="24"/>
           <w:szCs w:val="24"/>
         </w:rPr>
-        <w:t>, sigo optando por la utilización de R, en este caso no es mas o menos que cualquiera de las otras herramientas antes presentadas, todas tienen pros y contras.</w:t>
-      </w:r>
-    </w:p>
-    <w:p>
-      <w:pPr>
-        <w:spacing w:after="0"/>
-        <w:rPr>
-          <w:rFonts w:ascii="Arial" w:hAnsi="Arial" w:cs="Arial"/>
-          <w:sz w:val="24"/>
-          <w:szCs w:val="24"/>
-        </w:rPr>
-      </w:pPr>
-    </w:p>
-    <w:p>
-      <w:pPr>
-        <w:spacing w:after="0"/>
-        <w:rPr>
-          <w:rFonts w:ascii="Arial" w:hAnsi="Arial" w:cs="Arial"/>
-          <w:sz w:val="24"/>
-          <w:szCs w:val="24"/>
-        </w:rPr>
-      </w:pPr>
-      <w:r>
-        <w:rPr>
-          <w:rFonts w:ascii="Arial" w:hAnsi="Arial" w:cs="Arial"/>
-          <w:sz w:val="24"/>
-          <w:szCs w:val="24"/>
-        </w:rPr>
-        <w:t xml:space="preserve">Les comento mi apreciación completamente personal e individual, tengo de trabajar con datos desde que fui DBA en ORACLE en el Ministerio de Finanzas en 1996 hasta la actualidad, mi carrera siempre a estado alrededor de los datos, pasando como comenté anteriormente desde DBA, consultor en </w:t>
-      </w:r>
-      <w:proofErr w:type="gramStart"/>
-      <w:r>
-        <w:rPr>
-          <w:rFonts w:ascii="Arial" w:hAnsi="Arial" w:cs="Arial"/>
-          <w:sz w:val="24"/>
-          <w:szCs w:val="24"/>
-        </w:rPr>
-        <w:t xml:space="preserve">Business </w:t>
-      </w:r>
-      <w:proofErr w:type="spellStart"/>
-      <w:r>
-        <w:rPr>
-          <w:rFonts w:ascii="Arial" w:hAnsi="Arial" w:cs="Arial"/>
-          <w:sz w:val="24"/>
-          <w:szCs w:val="24"/>
-        </w:rPr>
-        <w:t>Intelligence</w:t>
-      </w:r>
-      <w:proofErr w:type="spellEnd"/>
-      <w:proofErr w:type="gramEnd"/>
-      <w:r>
-        <w:rPr>
-          <w:rFonts w:ascii="Arial" w:hAnsi="Arial" w:cs="Arial"/>
-          <w:sz w:val="24"/>
-          <w:szCs w:val="24"/>
-        </w:rPr>
-        <w:t>, Analista de Datos y actualmente Científico de Datos.</w:t>
-      </w:r>
-    </w:p>
-    <w:p>
-      <w:pPr>
-        <w:spacing w:after="0"/>
-        <w:rPr>
-          <w:rFonts w:ascii="Arial" w:hAnsi="Arial" w:cs="Arial"/>
-          <w:sz w:val="24"/>
-          <w:szCs w:val="24"/>
-        </w:rPr>
-      </w:pPr>
-    </w:p>
-    <w:p>
-      <w:pPr>
-        <w:spacing w:after="0"/>
-        <w:rPr>
-          <w:rFonts w:ascii="Arial" w:hAnsi="Arial" w:cs="Arial"/>
-          <w:sz w:val="24"/>
-          <w:szCs w:val="24"/>
-        </w:rPr>
-      </w:pPr>
-      <w:r>
-        <w:rPr>
-          <w:rFonts w:ascii="Arial" w:hAnsi="Arial" w:cs="Arial"/>
-          <w:sz w:val="24"/>
-          <w:szCs w:val="24"/>
-        </w:rPr>
-        <w:lastRenderedPageBreak/>
-        <w:t>Python es uno de los lenguajes que esta ganando a pasos agigantados espacio dentro del análisis de datos y se debe a que conserva mucho en común con los sistemas tradicionales de programación, es decir la ciencia de datos y el análisis de datos en estos momentos está siendo tomada por aquellos que tienen una mayor relación con el lenguaje computacional y por lo mismo lo que se adapta más fácil a ellos es precisamente Python.</w:t>
+        <w:t xml:space="preserve">, sigo optando por la utilización de R, en este caso no es </w:t>
+      </w:r>
+      <w:r>
+        <w:rPr>
+          <w:rFonts w:ascii="Arial" w:hAnsi="Arial" w:cs="Arial"/>
+          <w:sz w:val="24"/>
+          <w:szCs w:val="24"/>
+        </w:rPr>
+        <w:t>más</w:t>
+      </w:r>
+      <w:r>
+        <w:rPr>
+          <w:rFonts w:ascii="Arial" w:hAnsi="Arial" w:cs="Arial"/>
+          <w:sz w:val="24"/>
+          <w:szCs w:val="24"/>
+        </w:rPr>
+        <w:t xml:space="preserve"> o menos que cualquiera de las otras herramientas antes presentadas, todas tienen pros y contras.</w:t>
+      </w:r>
+    </w:p>
+    <w:p>
+      <w:pPr>
+        <w:spacing w:after="0"/>
+        <w:rPr>
+          <w:rFonts w:ascii="Arial" w:hAnsi="Arial" w:cs="Arial"/>
+          <w:sz w:val="24"/>
+          <w:szCs w:val="24"/>
+        </w:rPr>
+      </w:pPr>
+    </w:p>
+    <w:p>
+      <w:pPr>
+        <w:spacing w:after="0"/>
+        <w:rPr>
+          <w:rFonts w:ascii="Arial" w:hAnsi="Arial" w:cs="Arial"/>
+          <w:sz w:val="24"/>
+          <w:szCs w:val="24"/>
+        </w:rPr>
+      </w:pPr>
+      <w:r>
+        <w:rPr>
+          <w:rFonts w:ascii="Arial" w:hAnsi="Arial" w:cs="Arial"/>
+          <w:sz w:val="24"/>
+          <w:szCs w:val="24"/>
+        </w:rPr>
+        <w:t xml:space="preserve">Les comento mi apreciación completamente personal e individual, tengo de trabajar con datos desde 1996 hasta la actualidad, mi carrera siempre </w:t>
+      </w:r>
+      <w:r>
+        <w:rPr>
+          <w:rFonts w:ascii="Arial" w:hAnsi="Arial" w:cs="Arial"/>
+          <w:sz w:val="24"/>
+          <w:szCs w:val="24"/>
+        </w:rPr>
+        <w:t>ha</w:t>
+      </w:r>
+      <w:r>
+        <w:rPr>
+          <w:rFonts w:ascii="Arial" w:hAnsi="Arial" w:cs="Arial"/>
+          <w:sz w:val="24"/>
+          <w:szCs w:val="24"/>
+        </w:rPr>
+        <w:t xml:space="preserve"> estado alrededor de los datos, </w:t>
+      </w:r>
+      <w:r>
+        <w:rPr>
+          <w:rFonts w:ascii="Arial" w:hAnsi="Arial" w:cs="Arial"/>
+          <w:sz w:val="24"/>
+          <w:szCs w:val="24"/>
+        </w:rPr>
+        <w:t xml:space="preserve">entre algunas como </w:t>
+      </w:r>
+      <w:r>
+        <w:rPr>
+          <w:rFonts w:ascii="Arial" w:hAnsi="Arial" w:cs="Arial"/>
+          <w:sz w:val="24"/>
+          <w:szCs w:val="24"/>
+        </w:rPr>
+        <w:t>DBA, consultor en Business Intelligence, Analista de Datos y actualmente Científico de Datos.</w:t>
+      </w:r>
+    </w:p>
+    <w:p>
+      <w:pPr>
+        <w:spacing w:after="0"/>
+        <w:rPr>
+          <w:rFonts w:ascii="Arial" w:hAnsi="Arial" w:cs="Arial"/>
+          <w:sz w:val="24"/>
+          <w:szCs w:val="24"/>
+        </w:rPr>
+      </w:pPr>
+    </w:p>
+    <w:p>
+      <w:pPr>
+        <w:spacing w:after="0"/>
+        <w:rPr>
+          <w:rFonts w:ascii="Arial" w:hAnsi="Arial" w:cs="Arial"/>
+          <w:sz w:val="24"/>
+          <w:szCs w:val="24"/>
+        </w:rPr>
+      </w:pPr>
+      <w:r>
+        <w:rPr>
+          <w:rFonts w:ascii="Arial" w:hAnsi="Arial" w:cs="Arial"/>
+          <w:sz w:val="24"/>
+          <w:szCs w:val="24"/>
+        </w:rPr>
+        <w:t xml:space="preserve">Python es uno de los lenguajes que </w:t>
+      </w:r>
+      <w:r>
+        <w:rPr>
+          <w:rFonts w:ascii="Arial" w:hAnsi="Arial" w:cs="Arial"/>
+          <w:sz w:val="24"/>
+          <w:szCs w:val="24"/>
+        </w:rPr>
+        <w:t>está</w:t>
+      </w:r>
+      <w:r>
+        <w:rPr>
+          <w:rFonts w:ascii="Arial" w:hAnsi="Arial" w:cs="Arial"/>
+          <w:sz w:val="24"/>
+          <w:szCs w:val="24"/>
+        </w:rPr>
+        <w:t xml:space="preserve"> ganando a pasos agigantados espacio dentro del análisis de datos y se debe a que conserva mucho en común con los sistemas tradicionales de programación, es decir la ciencia de datos y el análisis de datos en estos momentos está siendo tomada por aquellos que tienen una mayor relación con el lenguaje computacional y por lo mismo lo que se adapta más fácil a ellos es precisamente Python.</w:t>
       </w:r>
     </w:p>
     <w:p>
@@ -1911,171 +2111,63 @@
           <w:sz w:val="24"/>
           <w:szCs w:val="24"/>
         </w:rPr>
-        <w:t xml:space="preserve">En este caso me viene a la mente una frase que escuche ya hace algún tiempo y queda como anillo al dedo en esta ocasión, fue en la película animada de </w:t>
-      </w:r>
-      <w:proofErr w:type="spellStart"/>
-      <w:r>
-        <w:rPr>
-          <w:rFonts w:ascii="Arial" w:hAnsi="Arial" w:cs="Arial"/>
-          <w:sz w:val="24"/>
-          <w:szCs w:val="24"/>
-        </w:rPr>
-        <w:t>pixar</w:t>
-      </w:r>
-      <w:proofErr w:type="spellEnd"/>
-      <w:r>
-        <w:rPr>
-          <w:rFonts w:ascii="Arial" w:hAnsi="Arial" w:cs="Arial"/>
-          <w:sz w:val="24"/>
-          <w:szCs w:val="24"/>
-        </w:rPr>
-        <w:t xml:space="preserve"> “</w:t>
-      </w:r>
-      <w:proofErr w:type="spellStart"/>
-      <w:r>
-        <w:rPr>
-          <w:rFonts w:ascii="Arial" w:hAnsi="Arial" w:cs="Arial"/>
-          <w:sz w:val="24"/>
-          <w:szCs w:val="24"/>
-        </w:rPr>
-        <w:t>RataTouille</w:t>
-      </w:r>
-      <w:proofErr w:type="spellEnd"/>
-      <w:r>
-        <w:rPr>
-          <w:rFonts w:ascii="Arial" w:hAnsi="Arial" w:cs="Arial"/>
-          <w:sz w:val="24"/>
-          <w:szCs w:val="24"/>
-        </w:rPr>
-        <w:t>” en donde dice lo siguiente:</w:t>
-      </w:r>
-    </w:p>
-    <w:p>
-      <w:pPr>
-        <w:spacing w:after="0"/>
-        <w:rPr>
-          <w:rFonts w:ascii="Arial" w:hAnsi="Arial" w:cs="Arial"/>
-          <w:sz w:val="24"/>
-          <w:szCs w:val="24"/>
-        </w:rPr>
-      </w:pPr>
-    </w:p>
-    <w:p>
-      <w:pPr>
-        <w:spacing w:after="0"/>
-        <w:rPr>
-          <w:rFonts w:ascii="Arial" w:hAnsi="Arial" w:cs="Arial"/>
-          <w:sz w:val="24"/>
-          <w:szCs w:val="24"/>
-        </w:rPr>
-      </w:pPr>
-      <w:r>
-        <w:rPr>
-          <w:rFonts w:ascii="Arial" w:hAnsi="Arial" w:cs="Arial"/>
-          <w:sz w:val="24"/>
-          <w:szCs w:val="24"/>
-        </w:rPr>
-        <w:t xml:space="preserve">«Cualquiera puede cocinar», sostiene el gran </w:t>
-      </w:r>
-      <w:proofErr w:type="spellStart"/>
-      <w:r>
-        <w:rPr>
-          <w:rFonts w:ascii="Arial" w:hAnsi="Arial" w:cs="Arial"/>
-          <w:sz w:val="24"/>
-          <w:szCs w:val="24"/>
-        </w:rPr>
-        <w:t>Gusteau</w:t>
-      </w:r>
-      <w:proofErr w:type="spellEnd"/>
-      <w:r>
-        <w:rPr>
-          <w:rFonts w:ascii="Arial" w:hAnsi="Arial" w:cs="Arial"/>
-          <w:sz w:val="24"/>
-          <w:szCs w:val="24"/>
-        </w:rPr>
-        <w:t xml:space="preserve">, quien, incluso ya fallecido, inspiró con su arte y consejo a Remy, una sencilla rata de campo, hasta convertirla en chef del más reputado restaurante de París. En un primer sentido, esta frase viene a decir que, con buena voluntad, constancia y un buen maestro cualquiera puede llegar a cocinar dignamente. Sin embargo, la frase tiene un sentido más profundo, que nos revelará el exigente crítico </w:t>
-      </w:r>
-      <w:proofErr w:type="spellStart"/>
-      <w:r>
-        <w:rPr>
-          <w:rFonts w:ascii="Arial" w:hAnsi="Arial" w:cs="Arial"/>
-          <w:sz w:val="24"/>
-          <w:szCs w:val="24"/>
-        </w:rPr>
-        <w:t>Anton</w:t>
-      </w:r>
-      <w:proofErr w:type="spellEnd"/>
-      <w:r>
-        <w:rPr>
-          <w:rFonts w:ascii="Arial" w:hAnsi="Arial" w:cs="Arial"/>
-          <w:sz w:val="24"/>
-          <w:szCs w:val="24"/>
-        </w:rPr>
-        <w:t xml:space="preserve"> Ego hacia el final de la película: «No cualquiera puede convertirse en un gran artista, pero un gran artista sí puede provenir de cualquier lado».</w:t>
-      </w:r>
-    </w:p>
-    <w:p>
-      <w:pPr>
-        <w:spacing w:after="0"/>
-        <w:rPr>
-          <w:rFonts w:ascii="Arial" w:hAnsi="Arial" w:cs="Arial"/>
-          <w:sz w:val="24"/>
-          <w:szCs w:val="24"/>
-        </w:rPr>
-      </w:pPr>
-    </w:p>
-    <w:p>
-      <w:pPr>
-        <w:spacing w:after="0"/>
-        <w:rPr>
-          <w:rFonts w:ascii="Arial" w:hAnsi="Arial" w:cs="Arial"/>
-          <w:sz w:val="24"/>
-          <w:szCs w:val="24"/>
-        </w:rPr>
-      </w:pPr>
-      <w:r>
-        <w:rPr>
-          <w:rFonts w:ascii="Arial" w:hAnsi="Arial" w:cs="Arial"/>
-          <w:sz w:val="24"/>
-          <w:szCs w:val="24"/>
-        </w:rPr>
-        <w:t xml:space="preserve">La llamada de </w:t>
-      </w:r>
-      <w:proofErr w:type="spellStart"/>
-      <w:r>
-        <w:rPr>
-          <w:rFonts w:ascii="Arial" w:hAnsi="Arial" w:cs="Arial"/>
-          <w:sz w:val="24"/>
-          <w:szCs w:val="24"/>
-        </w:rPr>
-        <w:t>Gusteau</w:t>
-      </w:r>
-      <w:proofErr w:type="spellEnd"/>
-      <w:r>
-        <w:rPr>
-          <w:rFonts w:ascii="Arial" w:hAnsi="Arial" w:cs="Arial"/>
-          <w:sz w:val="24"/>
-          <w:szCs w:val="24"/>
-        </w:rPr>
-        <w:t xml:space="preserve">, por tanto, va dirigida a todos los que quieren aprender a cocinar, pero, sobre todo, va dirigida a quien siente una vocación secreta en lo más hondo de su corazón y no se atreve siquiera a pensar que su sueño pueda convertirse en realidad. «Cualquiera puede cocinar, pero sólo los audaces pueden llegar a chef», completa </w:t>
-      </w:r>
-      <w:proofErr w:type="spellStart"/>
-      <w:r>
-        <w:rPr>
-          <w:rFonts w:ascii="Arial" w:hAnsi="Arial" w:cs="Arial"/>
-          <w:sz w:val="24"/>
-          <w:szCs w:val="24"/>
-        </w:rPr>
-        <w:t>Gusteau</w:t>
-      </w:r>
-      <w:proofErr w:type="spellEnd"/>
-      <w:r>
-        <w:rPr>
-          <w:rFonts w:ascii="Arial" w:hAnsi="Arial" w:cs="Arial"/>
-          <w:sz w:val="24"/>
-          <w:szCs w:val="24"/>
-        </w:rPr>
-        <w:t xml:space="preserve"> en otro momento de la película.</w:t>
+        <w:t>En este caso me viene a la mente una frase que escuche ya hace algún tiempo y queda como anillo al dedo en esta ocasión, fue en la película animada de pixar “RataTouille” en donde dice lo siguiente:</w:t>
+      </w:r>
+    </w:p>
+    <w:p>
+      <w:pPr>
+        <w:spacing w:after="0"/>
+        <w:rPr>
+          <w:rFonts w:ascii="Arial" w:hAnsi="Arial" w:cs="Arial"/>
+          <w:sz w:val="24"/>
+          <w:szCs w:val="24"/>
+        </w:rPr>
+      </w:pPr>
+    </w:p>
+    <w:p>
+      <w:pPr>
+        <w:spacing w:after="0"/>
+        <w:rPr>
+          <w:rFonts w:ascii="Arial" w:hAnsi="Arial" w:cs="Arial"/>
+          <w:sz w:val="24"/>
+          <w:szCs w:val="24"/>
+        </w:rPr>
+      </w:pPr>
+      <w:r>
+        <w:rPr>
+          <w:rFonts w:ascii="Arial" w:hAnsi="Arial" w:cs="Arial"/>
+          <w:sz w:val="24"/>
+          <w:szCs w:val="24"/>
+        </w:rPr>
+        <w:t>«Cualquiera puede cocinar», sostiene el gran Gusteau, quien, incluso ya fallecido, inspiró con su arte y consejo a Remy, una sencilla rata de campo, hasta convertirla en chef del más reputado restaurante de París. En un primer sentido, esta frase viene a decir que, con buena voluntad, constancia y un buen maestro cualquiera puede llegar a cocinar dignamente. Sin embargo, la frase tiene un sentido más profundo, que nos revelará el exigente crítico Anton Ego hacia el final de la película: «No cualquiera puede convertirse en un gran artista, pero un gran artista sí puede provenir de cualquier lado».</w:t>
+      </w:r>
+    </w:p>
+    <w:p>
+      <w:pPr>
+        <w:spacing w:after="0"/>
+        <w:rPr>
+          <w:rFonts w:ascii="Arial" w:hAnsi="Arial" w:cs="Arial"/>
+          <w:sz w:val="24"/>
+          <w:szCs w:val="24"/>
+        </w:rPr>
+      </w:pPr>
+    </w:p>
+    <w:p>
+      <w:pPr>
+        <w:spacing w:after="0"/>
+        <w:rPr>
+          <w:rFonts w:ascii="Arial" w:hAnsi="Arial" w:cs="Arial"/>
+          <w:sz w:val="24"/>
+          <w:szCs w:val="24"/>
+        </w:rPr>
+      </w:pPr>
+      <w:r>
+        <w:rPr>
+          <w:rFonts w:ascii="Arial" w:hAnsi="Arial" w:cs="Arial"/>
+          <w:sz w:val="24"/>
+          <w:szCs w:val="24"/>
+        </w:rPr>
+        <w:t>La llamada de Gusteau, por tanto, va dirigida a todos los que quieren aprender a cocinar, pero, sobre todo, va dirigida a quien siente una vocación secreta en lo más hondo de su corazón y no se atreve siquiera a pensar que su sueño pueda convertirse en realidad. «Cualquiera puede cocinar, pero sólo los audaces pueden llegar a chef», completa Gusteau en otro momento de la película.</w:t>
       </w:r>
     </w:p>
     <w:p>
@@ -2202,169 +2294,149 @@
           <w:sz w:val="24"/>
           <w:szCs w:val="24"/>
         </w:rPr>
-        <w:t xml:space="preserve">, R se le hace muchísimo más difícil que Python y es porque sencillamente R no fue diseñado por programadores, sino por matemáticos y estadísticos que querían hacer un lenguaje fácil y comprensible para ellos, y teniendo esto en mente nace el lenguaje a partir de la base de uno anterior llamado S (de </w:t>
-      </w:r>
-      <w:proofErr w:type="spellStart"/>
-      <w:r>
-        <w:rPr>
-          <w:rFonts w:ascii="Arial" w:hAnsi="Arial" w:cs="Arial"/>
-          <w:sz w:val="24"/>
-          <w:szCs w:val="24"/>
-        </w:rPr>
-        <w:t>Statistics</w:t>
-      </w:r>
-      <w:proofErr w:type="spellEnd"/>
-      <w:r>
-        <w:rPr>
-          <w:rFonts w:ascii="Arial" w:hAnsi="Arial" w:cs="Arial"/>
-          <w:sz w:val="24"/>
-          <w:szCs w:val="24"/>
-        </w:rPr>
-        <w:t>), el cual era usado para tales menesteres.</w:t>
-      </w:r>
-    </w:p>
-    <w:p>
-      <w:pPr>
-        <w:spacing w:after="0"/>
-        <w:rPr>
-          <w:rFonts w:ascii="Arial" w:hAnsi="Arial" w:cs="Arial"/>
-          <w:sz w:val="24"/>
-          <w:szCs w:val="24"/>
-        </w:rPr>
-      </w:pPr>
-    </w:p>
-    <w:p>
-      <w:pPr>
-        <w:spacing w:after="0"/>
-        <w:rPr>
-          <w:rFonts w:ascii="Arial" w:hAnsi="Arial" w:cs="Arial"/>
-          <w:sz w:val="24"/>
-          <w:szCs w:val="24"/>
-        </w:rPr>
-      </w:pPr>
-      <w:r>
-        <w:rPr>
-          <w:rFonts w:ascii="Arial" w:hAnsi="Arial" w:cs="Arial"/>
+        <w:t>, R se le hace muchísimo más difícil que Python y es porque sencillamente R no fue diseñado por programadores, sino por matemáticos y estadísticos que querían hacer un lenguaje fácil y comprensible para ellos, y teniendo esto en mente nace el lenguaje a partir de la base de uno anterior llamado S (de Statistics), el cual era usado para tales menesteres.</w:t>
+      </w:r>
+    </w:p>
+    <w:p>
+      <w:pPr>
+        <w:spacing w:after="0"/>
+        <w:rPr>
+          <w:rFonts w:ascii="Arial" w:hAnsi="Arial" w:cs="Arial"/>
+          <w:sz w:val="24"/>
+          <w:szCs w:val="24"/>
+        </w:rPr>
+      </w:pPr>
+    </w:p>
+    <w:p>
+      <w:pPr>
+        <w:spacing w:after="0"/>
+        <w:rPr>
+          <w:rFonts w:ascii="Arial" w:hAnsi="Arial" w:cs="Arial"/>
+          <w:sz w:val="24"/>
+          <w:szCs w:val="24"/>
+        </w:rPr>
+      </w:pPr>
+      <w:r>
+        <w:rPr>
+          <w:rFonts w:ascii="Arial" w:hAnsi="Arial" w:cs="Arial"/>
+          <w:sz w:val="24"/>
+          <w:szCs w:val="24"/>
+        </w:rPr>
+        <w:t>Por este motivo</w:t>
+      </w:r>
+      <w:r>
+        <w:rPr>
+          <w:rFonts w:ascii="Arial" w:hAnsi="Arial" w:cs="Arial"/>
+          <w:sz w:val="24"/>
+          <w:szCs w:val="24"/>
+        </w:rPr>
+        <w:t xml:space="preserve"> nos embarcaremos a aprender las técnicas del análisis de datos en este lenguaje, la ventaja es </w:t>
+      </w:r>
+      <w:r>
+        <w:rPr>
+          <w:rFonts w:ascii="Arial" w:hAnsi="Arial" w:cs="Arial"/>
+          <w:sz w:val="24"/>
+          <w:szCs w:val="24"/>
+        </w:rPr>
+        <w:t>que,</w:t>
+      </w:r>
+      <w:r>
+        <w:rPr>
+          <w:rFonts w:ascii="Arial" w:hAnsi="Arial" w:cs="Arial"/>
+          <w:sz w:val="24"/>
+          <w:szCs w:val="24"/>
+        </w:rPr>
+        <w:t xml:space="preserve"> al haber únicamente un informático puro en el grupo, el resto tendrá muy poco que aprender de programación y nos orientaremos específicamente al análisis de datos desde una herramienta no hecha por y para programadores.</w:t>
+      </w:r>
+    </w:p>
+    <w:p>
+      <w:pPr>
+        <w:spacing w:after="0"/>
+        <w:rPr>
+          <w:rFonts w:ascii="Arial" w:hAnsi="Arial" w:cs="Arial"/>
+          <w:sz w:val="24"/>
+          <w:szCs w:val="24"/>
+        </w:rPr>
+      </w:pPr>
+    </w:p>
+    <w:p>
+      <w:pPr>
+        <w:spacing w:after="0"/>
+        <w:rPr>
+          <w:rFonts w:ascii="Arial" w:hAnsi="Arial" w:cs="Arial"/>
+          <w:sz w:val="24"/>
+          <w:szCs w:val="24"/>
+        </w:rPr>
+      </w:pPr>
+      <w:r>
+        <w:rPr>
+          <w:rFonts w:ascii="Arial" w:hAnsi="Arial" w:cs="Arial"/>
+          <w:sz w:val="24"/>
+          <w:szCs w:val="24"/>
+        </w:rPr>
+        <w:t xml:space="preserve">Esto lo vamos a dividir en fases que serán algo </w:t>
+      </w:r>
+      <w:r>
+        <w:rPr>
+          <w:rFonts w:ascii="Arial" w:hAnsi="Arial" w:cs="Arial"/>
+          <w:sz w:val="24"/>
+          <w:szCs w:val="24"/>
+        </w:rPr>
+        <w:t>más</w:t>
+      </w:r>
+      <w:r>
+        <w:rPr>
+          <w:rFonts w:ascii="Arial" w:hAnsi="Arial" w:cs="Arial"/>
+          <w:sz w:val="24"/>
+          <w:szCs w:val="24"/>
+        </w:rPr>
+        <w:t xml:space="preserve"> o menos </w:t>
+      </w:r>
+      <w:r>
+        <w:rPr>
+          <w:rFonts w:ascii="Arial" w:hAnsi="Arial" w:cs="Arial"/>
+          <w:sz w:val="24"/>
+          <w:szCs w:val="24"/>
+        </w:rPr>
+        <w:t>así</w:t>
+      </w:r>
+      <w:r>
+        <w:rPr>
+          <w:rFonts w:ascii="Arial" w:hAnsi="Arial" w:cs="Arial"/>
+          <w:sz w:val="24"/>
+          <w:szCs w:val="24"/>
+        </w:rPr>
+        <w:t>:</w:t>
+      </w:r>
+    </w:p>
+    <w:p>
+      <w:pPr>
+        <w:spacing w:after="0"/>
+        <w:rPr>
+          <w:rFonts w:ascii="Arial" w:hAnsi="Arial" w:cs="Arial"/>
+          <w:sz w:val="24"/>
+          <w:szCs w:val="24"/>
+        </w:rPr>
+      </w:pPr>
+    </w:p>
+    <w:p>
+      <w:pPr>
+        <w:spacing w:after="0"/>
+        <w:rPr>
+          <w:rFonts w:ascii="Arial" w:hAnsi="Arial" w:cs="Arial"/>
+          <w:b/>
+          <w:sz w:val="24"/>
+          <w:szCs w:val="24"/>
+        </w:rPr>
+      </w:pPr>
+      <w:r>
+        <w:rPr>
+          <w:rFonts w:ascii="Arial" w:hAnsi="Arial" w:cs="Arial"/>
+          <w:b/>
           <w:sz w:val="24"/>
           <w:szCs w:val="24"/>
         </w:rPr>
         <w:lastRenderedPageBreak/>
-        <w:t>Por este motivo</w:t>
-      </w:r>
-      <w:bookmarkStart w:id="0" w:name="_GoBack"/>
-      <w:bookmarkEnd w:id="0"/>
-      <w:r>
-        <w:rPr>
-          <w:rFonts w:ascii="Arial" w:hAnsi="Arial" w:cs="Arial"/>
-          <w:sz w:val="24"/>
-          <w:szCs w:val="24"/>
-        </w:rPr>
-        <w:t xml:space="preserve"> nos embarcaremos a aprender las técnicas del análisis de datos en este lenguaje, la ventaja es </w:t>
-      </w:r>
-      <w:r>
-        <w:rPr>
-          <w:rFonts w:ascii="Arial" w:hAnsi="Arial" w:cs="Arial"/>
-          <w:sz w:val="24"/>
-          <w:szCs w:val="24"/>
-        </w:rPr>
-        <w:t>que,</w:t>
-      </w:r>
-      <w:r>
-        <w:rPr>
-          <w:rFonts w:ascii="Arial" w:hAnsi="Arial" w:cs="Arial"/>
-          <w:sz w:val="24"/>
-          <w:szCs w:val="24"/>
-        </w:rPr>
-        <w:t xml:space="preserve"> al haber únicamente un informático puro en el grupo, el resto tendrá muy poco que aprender de programación y nos orientaremos específicamente al análisis de datos desde una herramienta no hecha por y para programadores.</w:t>
-      </w:r>
-    </w:p>
-    <w:p>
-      <w:pPr>
-        <w:spacing w:after="0"/>
-        <w:rPr>
-          <w:rFonts w:ascii="Arial" w:hAnsi="Arial" w:cs="Arial"/>
-          <w:sz w:val="24"/>
-          <w:szCs w:val="24"/>
-        </w:rPr>
-      </w:pPr>
-    </w:p>
-    <w:p>
-      <w:pPr>
-        <w:spacing w:after="0"/>
-        <w:rPr>
-          <w:rFonts w:ascii="Arial" w:hAnsi="Arial" w:cs="Arial"/>
-          <w:sz w:val="24"/>
-          <w:szCs w:val="24"/>
-        </w:rPr>
-      </w:pPr>
-      <w:r>
-        <w:rPr>
-          <w:rFonts w:ascii="Arial" w:hAnsi="Arial" w:cs="Arial"/>
-          <w:sz w:val="24"/>
-          <w:szCs w:val="24"/>
-        </w:rPr>
-        <w:t xml:space="preserve">Esto lo vamos a dividir en fases que serán algo </w:t>
-      </w:r>
-      <w:r>
-        <w:rPr>
-          <w:rFonts w:ascii="Arial" w:hAnsi="Arial" w:cs="Arial"/>
-          <w:sz w:val="24"/>
-          <w:szCs w:val="24"/>
-        </w:rPr>
-        <w:t>más</w:t>
-      </w:r>
-      <w:r>
-        <w:rPr>
-          <w:rFonts w:ascii="Arial" w:hAnsi="Arial" w:cs="Arial"/>
-          <w:sz w:val="24"/>
-          <w:szCs w:val="24"/>
-        </w:rPr>
-        <w:t xml:space="preserve"> o menos </w:t>
-      </w:r>
-      <w:r>
-        <w:rPr>
-          <w:rFonts w:ascii="Arial" w:hAnsi="Arial" w:cs="Arial"/>
-          <w:sz w:val="24"/>
-          <w:szCs w:val="24"/>
-        </w:rPr>
-        <w:t>así</w:t>
-      </w:r>
-      <w:r>
-        <w:rPr>
-          <w:rFonts w:ascii="Arial" w:hAnsi="Arial" w:cs="Arial"/>
-          <w:sz w:val="24"/>
-          <w:szCs w:val="24"/>
-        </w:rPr>
-        <w:t>:</w:t>
-      </w:r>
-    </w:p>
-    <w:p>
-      <w:pPr>
-        <w:spacing w:after="0"/>
-        <w:rPr>
-          <w:rFonts w:ascii="Arial" w:hAnsi="Arial" w:cs="Arial"/>
-          <w:sz w:val="24"/>
-          <w:szCs w:val="24"/>
-        </w:rPr>
-      </w:pPr>
-    </w:p>
-    <w:p>
-      <w:pPr>
-        <w:spacing w:after="0"/>
-        <w:rPr>
-          <w:rFonts w:ascii="Arial" w:hAnsi="Arial" w:cs="Arial"/>
-          <w:b/>
-          <w:sz w:val="24"/>
-          <w:szCs w:val="24"/>
-        </w:rPr>
-      </w:pPr>
-      <w:r>
-        <w:rPr>
-          <w:rFonts w:ascii="Arial" w:hAnsi="Arial" w:cs="Arial"/>
-          <w:b/>
-          <w:sz w:val="24"/>
-          <w:szCs w:val="24"/>
-        </w:rPr>
         <w:t>Fase I</w:t>
       </w:r>
     </w:p>
@@ -2430,7 +2502,23 @@
           <w:sz w:val="24"/>
           <w:szCs w:val="24"/>
         </w:rPr>
-        <w:t>Veremos como se dividen los datos, desde su base hasta sus modelos más complejos, desde allí comenzaremos con pequeñas prácticas de análisis sencillas, como uno mas uno es igual a dos y así ir poniendo complejidad de una manera escalar y comprensible.</w:t>
+        <w:t xml:space="preserve">Veremos </w:t>
+      </w:r>
+      <w:r>
+        <w:rPr>
+          <w:rFonts w:ascii="Arial" w:hAnsi="Arial" w:cs="Arial"/>
+          <w:sz w:val="24"/>
+          <w:szCs w:val="24"/>
+        </w:rPr>
+        <w:t>cómo</w:t>
+      </w:r>
+      <w:r>
+        <w:rPr>
+          <w:rFonts w:ascii="Arial" w:hAnsi="Arial" w:cs="Arial"/>
+          <w:sz w:val="24"/>
+          <w:szCs w:val="24"/>
+        </w:rPr>
+        <w:t xml:space="preserve"> se dividen los datos, desde su base hasta sus modelos más complejos, desde allí comenzaremos con pequeñas prácticas de análisis sencillas y así ir poniendo complejidad de una manera escalar y comprensible.</w:t>
       </w:r>
     </w:p>
     <w:p>
@@ -2497,31 +2585,39 @@
           <w:sz w:val="24"/>
           <w:szCs w:val="24"/>
         </w:rPr>
-        <w:t xml:space="preserve">, esta es un área compleja ya que nos dará la capacidad de extraer, transformar y cargar los datos desde cualquier fuente, ya sea interna o externa. </w:t>
-      </w:r>
-      <w:r>
-        <w:rPr>
-          <w:rFonts w:ascii="Arial" w:hAnsi="Arial" w:cs="Arial"/>
-          <w:sz w:val="24"/>
-          <w:szCs w:val="24"/>
-        </w:rPr>
-        <w:t xml:space="preserve">Aquí se queda la mayoría de </w:t>
-      </w:r>
-      <w:r>
-        <w:rPr>
-          <w:rFonts w:ascii="Arial" w:hAnsi="Arial" w:cs="Arial"/>
-          <w:sz w:val="24"/>
-          <w:szCs w:val="24"/>
-        </w:rPr>
-        <w:t>las personas</w:t>
-      </w:r>
-      <w:r>
-        <w:rPr>
-          <w:rFonts w:ascii="Arial" w:hAnsi="Arial" w:cs="Arial"/>
-          <w:sz w:val="24"/>
-          <w:szCs w:val="24"/>
-        </w:rPr>
-        <w:t xml:space="preserve"> acorde a mi experiencia, sin </w:t>
+        <w:t>, esta es un área compleja ya que nos dará la capacidad de extraer, transformar y cargar los datos desde cualquier fuente</w:t>
+      </w:r>
+      <w:r>
+        <w:rPr>
+          <w:rFonts w:ascii="Arial" w:hAnsi="Arial" w:cs="Arial"/>
+          <w:sz w:val="24"/>
+          <w:szCs w:val="24"/>
+        </w:rPr>
+        <w:t>, para posteriormente ser analizada</w:t>
+      </w:r>
+      <w:r>
+        <w:rPr>
+          <w:rFonts w:ascii="Arial" w:hAnsi="Arial" w:cs="Arial"/>
+          <w:sz w:val="24"/>
+          <w:szCs w:val="24"/>
+        </w:rPr>
+        <w:t xml:space="preserve">, ya sea interna o externa. </w:t>
+      </w:r>
+      <w:r>
+        <w:rPr>
+          <w:rFonts w:ascii="Arial" w:hAnsi="Arial" w:cs="Arial"/>
+          <w:sz w:val="24"/>
+          <w:szCs w:val="24"/>
+        </w:rPr>
+        <w:t xml:space="preserve">Está es una sección complicada y que requiere mucho tiempo para entenderla medularmente </w:t>
+      </w:r>
+      <w:r>
+        <w:rPr>
+          <w:rFonts w:ascii="Arial" w:hAnsi="Arial" w:cs="Arial"/>
+          <w:sz w:val="24"/>
+          <w:szCs w:val="24"/>
+        </w:rPr>
+        <w:t xml:space="preserve">acorde a mi experiencia, sin </w:t>
       </w:r>
       <w:r>
         <w:rPr>
@@ -2537,7 +2633,55 @@
           <w:sz w:val="24"/>
           <w:szCs w:val="24"/>
         </w:rPr>
-        <w:t xml:space="preserve"> no podemos darnos este lujo por lo que está será la fase mas larga y delicada de todo este proceso.</w:t>
+        <w:t xml:space="preserve"> no podemos darnos </w:t>
+      </w:r>
+      <w:r>
+        <w:rPr>
+          <w:rFonts w:ascii="Arial" w:hAnsi="Arial" w:cs="Arial"/>
+          <w:sz w:val="24"/>
+          <w:szCs w:val="24"/>
+        </w:rPr>
+        <w:t xml:space="preserve">el </w:t>
+      </w:r>
+      <w:r>
+        <w:rPr>
+          <w:rFonts w:ascii="Arial" w:hAnsi="Arial" w:cs="Arial"/>
+          <w:sz w:val="24"/>
+          <w:szCs w:val="24"/>
+        </w:rPr>
+        <w:t>lujo</w:t>
+      </w:r>
+      <w:r>
+        <w:rPr>
+          <w:rFonts w:ascii="Arial" w:hAnsi="Arial" w:cs="Arial"/>
+          <w:sz w:val="24"/>
+          <w:szCs w:val="24"/>
+        </w:rPr>
+        <w:t xml:space="preserve"> de no </w:t>
+      </w:r>
+      <w:r>
+        <w:rPr>
+          <w:rFonts w:ascii="Arial" w:hAnsi="Arial" w:cs="Arial"/>
+          <w:sz w:val="24"/>
+          <w:szCs w:val="24"/>
+        </w:rPr>
+        <w:t xml:space="preserve">comprenderla, </w:t>
+      </w:r>
+      <w:r>
+        <w:rPr>
+          <w:rFonts w:ascii="Arial" w:hAnsi="Arial" w:cs="Arial"/>
+          <w:sz w:val="24"/>
+          <w:szCs w:val="24"/>
+        </w:rPr>
+        <w:t>por</w:t>
+      </w:r>
+      <w:r>
+        <w:rPr>
+          <w:rFonts w:ascii="Arial" w:hAnsi="Arial" w:cs="Arial"/>
+          <w:sz w:val="24"/>
+          <w:szCs w:val="24"/>
+        </w:rPr>
+        <w:t xml:space="preserve"> lo que está será la fase larga y delicada de todo este proceso.</w:t>
       </w:r>
     </w:p>
     <w:p>
@@ -2613,7 +2757,51 @@
           <w:sz w:val="24"/>
           <w:szCs w:val="24"/>
         </w:rPr>
-        <w:t>, tomaremos nuestra primera introducción a los modelos estadísticos y de que forma aplicar las geometrías primero para nuestro uso, segundo para elaborar un proyecto y tercero para presentación al cliente final.</w:t>
+        <w:t xml:space="preserve">, tomaremos nuestra primera introducción a los modelos estadísticos y de </w:t>
+      </w:r>
+      <w:r>
+        <w:rPr>
+          <w:rFonts w:ascii="Arial" w:hAnsi="Arial" w:cs="Arial"/>
+          <w:sz w:val="24"/>
+          <w:szCs w:val="24"/>
+        </w:rPr>
+        <w:t>qué</w:t>
+      </w:r>
+      <w:r>
+        <w:rPr>
+          <w:rFonts w:ascii="Arial" w:hAnsi="Arial" w:cs="Arial"/>
+          <w:sz w:val="24"/>
+          <w:szCs w:val="24"/>
+        </w:rPr>
+        <w:t xml:space="preserve"> forma aplicar las geometrías primero para nuestro uso, segundo para elaborar un proyecto y tercero para presentación al cliente final.</w:t>
+      </w:r>
+    </w:p>
+    <w:p>
+      <w:pPr>
+        <w:spacing w:after="0"/>
+        <w:rPr>
+          <w:rFonts w:ascii="Arial" w:hAnsi="Arial" w:cs="Arial"/>
+          <w:sz w:val="24"/>
+          <w:szCs w:val="24"/>
+        </w:rPr>
+      </w:pPr>
+    </w:p>
+    <w:p>
+      <w:pPr>
+        <w:spacing w:after="0"/>
+        <w:rPr>
+          <w:rFonts w:ascii="Arial" w:hAnsi="Arial" w:cs="Arial"/>
+          <w:sz w:val="24"/>
+          <w:szCs w:val="24"/>
+        </w:rPr>
+      </w:pPr>
+      <w:r>
+        <w:rPr>
+          <w:rFonts w:ascii="Arial" w:hAnsi="Arial" w:cs="Arial"/>
+          <w:sz w:val="24"/>
+          <w:szCs w:val="24"/>
+        </w:rPr>
+        <w:t>Aprenderemos las reglas de visualización que se utilizan en la estadística moderna.</w:t>
       </w:r>
     </w:p>
     <w:p>
@@ -2680,25 +2868,7 @@
           <w:sz w:val="24"/>
           <w:szCs w:val="24"/>
         </w:rPr>
-        <w:t xml:space="preserve">, veremos los términos, leyes y todo lo referente a modelos predictivos, regresiones lineares, paradojas, distribuciones normales, bimodales, multimodales y de </w:t>
-      </w:r>
-      <w:proofErr w:type="spellStart"/>
-      <w:r>
-        <w:rPr>
-          <w:rFonts w:ascii="Arial" w:hAnsi="Arial" w:cs="Arial"/>
-          <w:sz w:val="24"/>
-          <w:szCs w:val="24"/>
-        </w:rPr>
-        <w:t>poisson</w:t>
-      </w:r>
-      <w:proofErr w:type="spellEnd"/>
-      <w:r>
-        <w:rPr>
-          <w:rFonts w:ascii="Arial" w:hAnsi="Arial" w:cs="Arial"/>
-          <w:sz w:val="24"/>
-          <w:szCs w:val="24"/>
-        </w:rPr>
-        <w:t>.</w:t>
+        <w:t>, veremos los términos, leyes y todo lo referente a modelos predictivos, regresiones lineares, paradojas, distribuciones normales, bimodales, multimodales y de poisson.</w:t>
       </w:r>
     </w:p>
     <w:p>
@@ -2767,7 +2937,6 @@
         </w:rPr>
         <w:t xml:space="preserve">, machine y Deep </w:t>
       </w:r>
-      <w:proofErr w:type="spellStart"/>
       <w:r>
         <w:rPr>
           <w:rFonts w:ascii="Arial" w:hAnsi="Arial" w:cs="Arial"/>
@@ -2782,16 +2951,7 @@
           <w:sz w:val="24"/>
           <w:szCs w:val="24"/>
         </w:rPr>
-        <w:t>earning</w:t>
-      </w:r>
-      <w:proofErr w:type="spellEnd"/>
-      <w:r>
-        <w:rPr>
-          <w:rFonts w:ascii="Arial" w:hAnsi="Arial" w:cs="Arial"/>
-          <w:sz w:val="24"/>
-          <w:szCs w:val="24"/>
-        </w:rPr>
-        <w:t>, aplicación de inteligencia artificial para el análisis de los datos.</w:t>
+        <w:t>earning, aplicación de inteligencia artificial para el análisis de los datos.</w:t>
       </w:r>
     </w:p>
     <w:sectPr>
@@ -2805,7 +2965,7 @@
 </file>
 
 <file path=word/styles.xml><?xml version="1.0" encoding="utf-8"?>
-<w:styles xmlns:mc="http://schemas.openxmlformats.org/markup-compatibility/2006" xmlns:r="http://schemas.openxmlformats.org/officeDocument/2006/relationships" xmlns:w="http://schemas.openxmlformats.org/wordprocessingml/2006/main" xmlns:w14="http://schemas.microsoft.com/office/word/2010/wordml" xmlns:w15="http://schemas.microsoft.com/office/word/2012/wordml" xmlns:w16cid="http://schemas.microsoft.com/office/word/2016/wordml/cid" xmlns:w16se="http://schemas.microsoft.com/office/word/2015/wordml/symex" mc:Ignorable="w14 w15 w16se w16cid">
+<w:styles xmlns:mc="http://schemas.openxmlformats.org/markup-compatibility/2006" xmlns:r="http://schemas.openxmlformats.org/officeDocument/2006/relationships" xmlns:w="http://schemas.openxmlformats.org/wordprocessingml/2006/main" xmlns:w14="http://schemas.microsoft.com/office/word/2010/wordml" xmlns:w15="http://schemas.microsoft.com/office/word/2012/wordml" xmlns:w16cex="http://schemas.microsoft.com/office/word/2018/wordml/cex" xmlns:w16cid="http://schemas.microsoft.com/office/word/2016/wordml/cid" xmlns:w16="http://schemas.microsoft.com/office/word/2018/wordml" xmlns:w16sdtdh="http://schemas.microsoft.com/office/word/2020/wordml/sdtdatahash" xmlns:w16se="http://schemas.microsoft.com/office/word/2015/wordml/symex" mc:Ignorable="w14 w15 w16se w16cid w16 w16cex w16sdtdh">
   <w:docDefaults>
     <w:rPrDefault>
       <w:rPr>
@@ -2821,7 +2981,7 @@
       </w:pPr>
     </w:pPrDefault>
   </w:docDefaults>
-  <w:latentStyles w:defLockedState="0" w:defUIPriority="99" w:defSemiHidden="0" w:defUnhideWhenUsed="0" w:defQFormat="0" w:count="375">
+  <w:latentStyles w:defLockedState="0" w:defUIPriority="99" w:defSemiHidden="0" w:defUnhideWhenUsed="0" w:defQFormat="0" w:count="376">
     <w:lsdException w:name="Normal" w:uiPriority="0" w:qFormat="1"/>
     <w:lsdException w:name="heading 1" w:uiPriority="9" w:qFormat="1"/>
     <w:lsdException w:name="heading 2" w:semiHidden="1" w:uiPriority="9" w:unhideWhenUsed="1" w:qFormat="1"/>
@@ -3197,6 +3357,7 @@
     <w:lsdException w:name="Smart Hyperlink" w:semiHidden="1" w:unhideWhenUsed="1"/>
     <w:lsdException w:name="Hashtag" w:semiHidden="1" w:unhideWhenUsed="1"/>
     <w:lsdException w:name="Unresolved Mention" w:semiHidden="1" w:unhideWhenUsed="1"/>
+    <w:lsdException w:name="Smart Link" w:semiHidden="1" w:unhideWhenUsed="1"/>
   </w:latentStyles>
   <w:style w:type="paragraph" w:default="1" w:styleId="Normal">
     <w:name w:val="Normal"/>

</xml_diff>